<commit_message>
Fix minor issues in command log & cherry-pick step
</commit_message>
<xml_diff>
--- a/instructions.docx
+++ b/instructions.docx
@@ -1,10 +1,10 @@
 
 <file path=word/document.xml><?xml version="1.0" encoding="utf-8"?>
-<w:document xmlns:wpc="http://schemas.microsoft.com/office/word/2010/wordprocessingCanvas" xmlns:cx="http://schemas.microsoft.com/office/drawing/2014/chartex" xmlns:cx1="http://schemas.microsoft.com/office/drawing/2015/9/8/chartex" xmlns:cx2="http://schemas.microsoft.com/office/drawing/2015/10/21/chartex" xmlns:cx3="http://schemas.microsoft.com/office/drawing/2016/5/9/chartex" xmlns:cx4="http://schemas.microsoft.com/office/drawing/2016/5/10/chartex" xmlns:cx5="http://schemas.microsoft.com/office/drawing/2016/5/11/chartex" xmlns:cx6="http://schemas.microsoft.com/office/drawing/2016/5/12/chartex" xmlns:cx7="http://schemas.microsoft.com/office/drawing/2016/5/13/chartex" xmlns:cx8="http://schemas.microsoft.com/office/drawing/2016/5/14/chartex" xmlns:mc="http://schemas.openxmlformats.org/markup-compatibility/2006" xmlns:aink="http://schemas.microsoft.com/office/drawing/2016/ink" xmlns:am3d="http://schemas.microsoft.com/office/drawing/2017/model3d" xmlns:o="urn:schemas-microsoft-com:office:office" xmlns:r="http://schemas.openxmlformats.org/officeDocument/2006/relationships" xmlns:m="http://schemas.openxmlformats.org/officeDocument/2006/math" xmlns:v="urn:schemas-microsoft-com:vml" xmlns:wp14="http://schemas.microsoft.com/office/word/2010/wordprocessingDrawing" xmlns:wp="http://schemas.openxmlformats.org/drawingml/2006/wordprocessingDrawing" xmlns:w10="urn:schemas-microsoft-com:office:word" xmlns:w="http://schemas.openxmlformats.org/wordprocessingml/2006/main" xmlns:w14="http://schemas.microsoft.com/office/word/2010/wordml" xmlns:w15="http://schemas.microsoft.com/office/word/2012/wordml" xmlns:w16cid="http://schemas.microsoft.com/office/word/2016/wordml/cid" xmlns:w16se="http://schemas.microsoft.com/office/word/2015/wordml/symex" xmlns:wpg="http://schemas.microsoft.com/office/word/2010/wordprocessingGroup" xmlns:wpi="http://schemas.microsoft.com/office/word/2010/wordprocessingInk" xmlns:wne="http://schemas.microsoft.com/office/word/2006/wordml" xmlns:wps="http://schemas.microsoft.com/office/word/2010/wordprocessingShape" mc:Ignorable="w14 w15 w16se w16cid wp14">
+<w:document xmlns:wpc="http://schemas.microsoft.com/office/word/2010/wordprocessingCanvas" xmlns:mc="http://schemas.openxmlformats.org/markup-compatibility/2006" xmlns:o="urn:schemas-microsoft-com:office:office" xmlns:r="http://schemas.openxmlformats.org/officeDocument/2006/relationships" xmlns:m="http://schemas.openxmlformats.org/officeDocument/2006/math" xmlns:v="urn:schemas-microsoft-com:vml" xmlns:wp14="http://schemas.microsoft.com/office/word/2010/wordprocessingDrawing" xmlns:wp="http://schemas.openxmlformats.org/drawingml/2006/wordprocessingDrawing" xmlns:w10="urn:schemas-microsoft-com:office:word" xmlns:w="http://schemas.openxmlformats.org/wordprocessingml/2006/main" xmlns:w14="http://schemas.microsoft.com/office/word/2010/wordml" xmlns:w15="http://schemas.microsoft.com/office/word/2012/wordml" xmlns:wpg="http://schemas.microsoft.com/office/word/2010/wordprocessingGroup" xmlns:wpi="http://schemas.microsoft.com/office/word/2010/wordprocessingInk" xmlns:wne="http://schemas.microsoft.com/office/word/2006/wordml" xmlns:wps="http://schemas.microsoft.com/office/word/2010/wordprocessingShape" mc:Ignorable="w14 w15 wp14">
   <w:body>
     <w:p>
       <w:pPr>
-        <w:pStyle w:val="Title"/>
+        <w:pStyle w:val="Titre"/>
         <w:rPr>
           <w:lang w:val="en-US"/>
         </w:rPr>
@@ -18,7 +18,7 @@
     </w:p>
     <w:p>
       <w:pPr>
-        <w:pStyle w:val="Heading1"/>
+        <w:pStyle w:val="Titre1"/>
         <w:rPr>
           <w:lang w:val="en-US"/>
         </w:rPr>
@@ -65,21 +65,7 @@
         <w:rPr>
           <w:lang w:val="en-US"/>
         </w:rPr>
-        <w:t>The dojo has been designed around the use of git as a command line tool and will not cover usage of third-party software that can be used to manage git repositories (</w:t>
-      </w:r>
-      <w:proofErr w:type="spellStart"/>
-      <w:r>
-        <w:rPr>
-          <w:lang w:val="en-US"/>
-        </w:rPr>
-        <w:t>GitKraken</w:t>
-      </w:r>
-      <w:proofErr w:type="spellEnd"/>
-      <w:r>
-        <w:rPr>
-          <w:lang w:val="en-US"/>
-        </w:rPr>
-        <w:t>, Visual Studio, …).</w:t>
+        <w:t>The dojo has been designed around the use of git as a command line tool and will not cover usage of third-party software that can be used to manage git repositories (GitKraken, Visual Studio, …).</w:t>
       </w:r>
     </w:p>
     <w:p>
@@ -159,7 +145,7 @@
     </w:p>
     <w:p>
       <w:pPr>
-        <w:pStyle w:val="Heading1"/>
+        <w:pStyle w:val="Titre1"/>
         <w:rPr>
           <w:lang w:val="en-US"/>
         </w:rPr>
@@ -186,7 +172,7 @@
     </w:p>
     <w:p>
       <w:pPr>
-        <w:pStyle w:val="ListParagraph"/>
+        <w:pStyle w:val="Paragraphedeliste"/>
         <w:numPr>
           <w:ilvl w:val="0"/>
           <w:numId w:val="1"/>
@@ -204,7 +190,7 @@
     </w:p>
     <w:p>
       <w:pPr>
-        <w:pStyle w:val="ListParagraph"/>
+        <w:pStyle w:val="Paragraphedeliste"/>
         <w:numPr>
           <w:ilvl w:val="0"/>
           <w:numId w:val="1"/>
@@ -222,7 +208,7 @@
     </w:p>
     <w:p>
       <w:pPr>
-        <w:pStyle w:val="ListParagraph"/>
+        <w:pStyle w:val="Paragraphedeliste"/>
         <w:numPr>
           <w:ilvl w:val="0"/>
           <w:numId w:val="1"/>
@@ -240,7 +226,7 @@
     </w:p>
     <w:p>
       <w:pPr>
-        <w:pStyle w:val="Heading2"/>
+        <w:pStyle w:val="Titre2"/>
         <w:rPr>
           <w:lang w:val="en-US"/>
         </w:rPr>
@@ -300,15 +286,7 @@
         <w:pStyle w:val="Code"/>
       </w:pPr>
       <w:r>
-        <w:t xml:space="preserve">git </w:t>
-      </w:r>
-      <w:proofErr w:type="spellStart"/>
-      <w:r>
-        <w:t>init</w:t>
-      </w:r>
-      <w:proofErr w:type="spellEnd"/>
-      <w:r>
-        <w:t xml:space="preserve"> git-coding-dojo</w:t>
+        <w:t>git init git-coding-dojo</w:t>
       </w:r>
     </w:p>
     <w:p>
@@ -348,7 +326,7 @@
     </w:p>
     <w:p>
       <w:pPr>
-        <w:pStyle w:val="Heading2"/>
+        <w:pStyle w:val="Titre2"/>
         <w:rPr>
           <w:lang w:val="en-US"/>
         </w:rPr>
@@ -452,13 +430,8 @@
         <w:pStyle w:val="Code"/>
       </w:pPr>
       <w:r>
-        <w:t xml:space="preserve">git </w:t>
-      </w:r>
-      <w:proofErr w:type="gramStart"/>
-      <w:r>
-        <w:t>commit</w:t>
-      </w:r>
-      <w:proofErr w:type="gramEnd"/>
+        <w:t>git commit</w:t>
+      </w:r>
     </w:p>
     <w:p>
       <w:pPr>
@@ -493,15 +466,7 @@
         <w:pStyle w:val="Code"/>
       </w:pPr>
       <w:r>
-        <w:t>git log --</w:t>
-      </w:r>
-      <w:proofErr w:type="spellStart"/>
-      <w:r>
-        <w:t>oneline</w:t>
-      </w:r>
-      <w:proofErr w:type="spellEnd"/>
-      <w:r>
-        <w:t xml:space="preserve"> --graph</w:t>
+        <w:t>git log --oneline --graph</w:t>
       </w:r>
     </w:p>
     <w:p>
@@ -603,20 +568,12 @@
         <w:pStyle w:val="Code"/>
       </w:pPr>
       <w:r>
-        <w:t>git log --</w:t>
-      </w:r>
-      <w:proofErr w:type="spellStart"/>
-      <w:r>
-        <w:t>oneline</w:t>
-      </w:r>
-      <w:proofErr w:type="spellEnd"/>
-      <w:r>
-        <w:t xml:space="preserve"> --graph</w:t>
-      </w:r>
-    </w:p>
-    <w:p>
-      <w:pPr>
-        <w:pStyle w:val="Heading2"/>
+        <w:t>git log --oneline --graph</w:t>
+      </w:r>
+    </w:p>
+    <w:p>
+      <w:pPr>
+        <w:pStyle w:val="Titre2"/>
         <w:rPr>
           <w:lang w:val="en-US"/>
         </w:rPr>
@@ -658,13 +615,88 @@
         <w:rPr>
           <w:b/>
         </w:rPr>
-        <w:t>1.</w:t>
+        <w:t>1.2</w:t>
+      </w:r>
+      <w:r>
+        <w:t xml:space="preserve"> folder provided for the dojo.</w:t>
+      </w:r>
+    </w:p>
+    <w:p>
+      <w:pPr>
+        <w:rPr>
+          <w:lang w:val="en-US"/>
+        </w:rPr>
+      </w:pPr>
+      <w:r>
+        <w:rPr>
+          <w:lang w:val="en-US"/>
+        </w:rPr>
+        <w:t xml:space="preserve">Check the index.html page to </w:t>
+      </w:r>
+      <w:r>
+        <w:rPr>
+          <w:lang w:val="en-US"/>
+        </w:rPr>
+        <w:t>visualize the changes made to the web page, then commit the changes to your repository.</w:t>
+      </w:r>
+    </w:p>
+    <w:p>
+      <w:pPr>
+        <w:pStyle w:val="Code"/>
+      </w:pPr>
+      <w:r>
+        <w:t>git status</w:t>
+      </w:r>
+    </w:p>
+    <w:p>
+      <w:pPr>
+        <w:pStyle w:val="Code"/>
+      </w:pPr>
+      <w:r>
+        <w:t>git add .</w:t>
+      </w:r>
+    </w:p>
+    <w:p>
+      <w:pPr>
+        <w:pStyle w:val="Code"/>
+      </w:pPr>
+      <w:r>
+        <w:t>git status</w:t>
+      </w:r>
+    </w:p>
+    <w:p>
+      <w:pPr>
+        <w:pStyle w:val="Code"/>
+      </w:pPr>
+      <w:r>
+        <w:t>git commit -m "Add 1.2 text"</w:t>
+      </w:r>
+    </w:p>
+    <w:p>
+      <w:pPr>
+        <w:rPr>
+          <w:lang w:val="en-US"/>
+        </w:rPr>
+      </w:pPr>
+      <w:r>
+        <w:rPr>
+          <w:lang w:val="en-US"/>
+        </w:rPr>
+        <w:t>Note the hash of the commit that was just created, to compare after the next step.</w:t>
+      </w:r>
+    </w:p>
+    <w:p>
+      <w:pPr>
+        <w:pStyle w:val="Copy"/>
+      </w:pPr>
+      <w:r>
+        <w:t xml:space="preserve">Copy files from the </w:t>
       </w:r>
       <w:r>
         <w:rPr>
           <w:b/>
         </w:rPr>
-        <w:t>2</w:t>
+        <w:t>1.3</w:t>
       </w:r>
       <w:r>
         <w:t xml:space="preserve"> folder provided for the dojo.</w:t>
@@ -680,13 +712,7 @@
         <w:rPr>
           <w:lang w:val="en-US"/>
         </w:rPr>
-        <w:t xml:space="preserve">Check the index.html page to </w:t>
-      </w:r>
-      <w:r>
-        <w:rPr>
-          <w:lang w:val="en-US"/>
-        </w:rPr>
-        <w:t>visualize the changes made to the web page, then commit the changes to your repository.</w:t>
+        <w:t>Check the index.html page to visualize the added changes, then use the commit command with the amend option to modify the latest commit.</w:t>
       </w:r>
     </w:p>
     <w:p>
@@ -702,99 +728,8 @@
         <w:pStyle w:val="Code"/>
       </w:pPr>
       <w:r>
-        <w:t xml:space="preserve">git </w:t>
-      </w:r>
-      <w:proofErr w:type="gramStart"/>
-      <w:r>
-        <w:t>add .</w:t>
-      </w:r>
-      <w:proofErr w:type="gramEnd"/>
-    </w:p>
-    <w:p>
-      <w:pPr>
-        <w:pStyle w:val="Code"/>
-      </w:pPr>
-      <w:r>
-        <w:t>git status</w:t>
-      </w:r>
-    </w:p>
-    <w:p>
-      <w:pPr>
-        <w:pStyle w:val="Code"/>
-      </w:pPr>
-      <w:r>
-        <w:t>git commit -m "Add 1.2 text"</w:t>
-      </w:r>
-    </w:p>
-    <w:p>
-      <w:pPr>
-        <w:rPr>
-          <w:lang w:val="en-US"/>
-        </w:rPr>
-      </w:pPr>
-      <w:r>
-        <w:rPr>
-          <w:lang w:val="en-US"/>
-        </w:rPr>
-        <w:t>Note the hash of the commit that was just created, to compare after the next step.</w:t>
-      </w:r>
-    </w:p>
-    <w:p>
-      <w:pPr>
-        <w:pStyle w:val="Copy"/>
-      </w:pPr>
-      <w:r>
-        <w:t xml:space="preserve">Copy files from the </w:t>
-      </w:r>
-      <w:r>
-        <w:rPr>
-          <w:b/>
-        </w:rPr>
-        <w:t>1.</w:t>
-      </w:r>
-      <w:r>
-        <w:rPr>
-          <w:b/>
-        </w:rPr>
-        <w:t>3</w:t>
-      </w:r>
-      <w:r>
-        <w:t xml:space="preserve"> folder provided for the dojo.</w:t>
-      </w:r>
-    </w:p>
-    <w:p>
-      <w:pPr>
-        <w:rPr>
-          <w:lang w:val="en-US"/>
-        </w:rPr>
-      </w:pPr>
-      <w:r>
-        <w:rPr>
-          <w:lang w:val="en-US"/>
-        </w:rPr>
-        <w:t>Check the index.html page to visualize the added changes, then use the commit command with the amend option to modify the latest commit.</w:t>
-      </w:r>
-    </w:p>
-    <w:p>
-      <w:pPr>
-        <w:pStyle w:val="Code"/>
-      </w:pPr>
-      <w:r>
-        <w:t>git status</w:t>
-      </w:r>
-    </w:p>
-    <w:p>
-      <w:pPr>
-        <w:pStyle w:val="Code"/>
-      </w:pPr>
-      <w:r>
-        <w:t xml:space="preserve">git </w:t>
-      </w:r>
-      <w:proofErr w:type="gramStart"/>
-      <w:r>
-        <w:t>add .</w:t>
-      </w:r>
-      <w:proofErr w:type="gramEnd"/>
+        <w:t>git add .</w:t>
+      </w:r>
     </w:p>
     <w:p>
       <w:pPr>
@@ -822,20 +757,12 @@
         <w:pStyle w:val="Code"/>
       </w:pPr>
       <w:r>
-        <w:t>git log --</w:t>
-      </w:r>
-      <w:proofErr w:type="spellStart"/>
-      <w:r>
-        <w:t>oneline</w:t>
-      </w:r>
-      <w:proofErr w:type="spellEnd"/>
-      <w:r>
-        <w:t xml:space="preserve"> --graph</w:t>
-      </w:r>
-    </w:p>
-    <w:p>
-      <w:pPr>
-        <w:pStyle w:val="Heading1"/>
+        <w:t>git log --oneline --graph</w:t>
+      </w:r>
+    </w:p>
+    <w:p>
+      <w:pPr>
+        <w:pStyle w:val="Titre1"/>
         <w:rPr>
           <w:lang w:val="en-US"/>
         </w:rPr>
@@ -875,7 +802,7 @@
     </w:p>
     <w:p>
       <w:pPr>
-        <w:pStyle w:val="ListParagraph"/>
+        <w:pStyle w:val="Paragraphedeliste"/>
         <w:numPr>
           <w:ilvl w:val="0"/>
           <w:numId w:val="2"/>
@@ -893,7 +820,7 @@
     </w:p>
     <w:p>
       <w:pPr>
-        <w:pStyle w:val="ListParagraph"/>
+        <w:pStyle w:val="Paragraphedeliste"/>
         <w:numPr>
           <w:ilvl w:val="0"/>
           <w:numId w:val="2"/>
@@ -911,7 +838,7 @@
     </w:p>
     <w:p>
       <w:pPr>
-        <w:pStyle w:val="ListParagraph"/>
+        <w:pStyle w:val="Paragraphedeliste"/>
         <w:numPr>
           <w:ilvl w:val="0"/>
           <w:numId w:val="2"/>
@@ -926,12 +853,10 @@
         </w:rPr>
         <w:t>Merge changes from a branch in another branch</w:t>
       </w:r>
-      <w:bookmarkStart w:id="0" w:name="_GoBack"/>
-      <w:bookmarkEnd w:id="0"/>
-    </w:p>
-    <w:p>
-      <w:pPr>
-        <w:pStyle w:val="ListParagraph"/>
+    </w:p>
+    <w:p>
+      <w:pPr>
+        <w:pStyle w:val="Paragraphedeliste"/>
         <w:numPr>
           <w:ilvl w:val="0"/>
           <w:numId w:val="2"/>
@@ -949,7 +874,7 @@
     </w:p>
     <w:p>
       <w:pPr>
-        <w:pStyle w:val="Heading2"/>
+        <w:pStyle w:val="Titre2"/>
         <w:rPr>
           <w:lang w:val="en-US"/>
         </w:rPr>
@@ -1007,13 +932,8 @@
         <w:pStyle w:val="Code"/>
       </w:pPr>
       <w:r>
-        <w:t xml:space="preserve">git branch </w:t>
-      </w:r>
-      <w:proofErr w:type="gramStart"/>
-      <w:r>
-        <w:t>develop</w:t>
-      </w:r>
-      <w:proofErr w:type="gramEnd"/>
+        <w:t>git branch develop</w:t>
+      </w:r>
     </w:p>
     <w:p>
       <w:pPr>
@@ -1047,13 +967,8 @@
         <w:pStyle w:val="Code"/>
       </w:pPr>
       <w:r>
-        <w:t xml:space="preserve">git checkout </w:t>
-      </w:r>
-      <w:proofErr w:type="gramStart"/>
-      <w:r>
-        <w:t>develop</w:t>
-      </w:r>
-      <w:proofErr w:type="gramEnd"/>
+        <w:t>git checkout develop</w:t>
+      </w:r>
     </w:p>
     <w:p>
       <w:pPr>
@@ -1164,15 +1079,7 @@
         <w:pStyle w:val="Code"/>
       </w:pPr>
       <w:r>
-        <w:t>git log --all --</w:t>
-      </w:r>
-      <w:proofErr w:type="spellStart"/>
-      <w:r>
-        <w:t>oneline</w:t>
-      </w:r>
-      <w:proofErr w:type="spellEnd"/>
-      <w:r>
-        <w:t xml:space="preserve"> --graph</w:t>
+        <w:t>git log --all --oneline --graph</w:t>
       </w:r>
     </w:p>
     <w:p>
@@ -1235,7 +1142,7 @@
     </w:p>
     <w:p>
       <w:pPr>
-        <w:pStyle w:val="Heading2"/>
+        <w:pStyle w:val="Titre2"/>
         <w:rPr>
           <w:lang w:val="en-US"/>
         </w:rPr>
@@ -1269,74 +1176,18 @@
     <w:p>
       <w:pPr>
         <w:pStyle w:val="Code"/>
-        <w:rPr>
-          <w:lang w:val="fr-FR"/>
-        </w:rPr>
-      </w:pPr>
-      <w:proofErr w:type="gramStart"/>
-      <w:r>
-        <w:rPr>
-          <w:lang w:val="fr-FR"/>
-        </w:rPr>
-        <w:t>git</w:t>
-      </w:r>
-      <w:proofErr w:type="gramEnd"/>
-      <w:r>
-        <w:rPr>
-          <w:lang w:val="fr-FR"/>
-        </w:rPr>
-        <w:t xml:space="preserve"> </w:t>
-      </w:r>
-      <w:proofErr w:type="spellStart"/>
-      <w:r>
-        <w:rPr>
-          <w:lang w:val="fr-FR"/>
-        </w:rPr>
-        <w:t>che</w:t>
-      </w:r>
-      <w:r>
-        <w:rPr>
-          <w:lang w:val="fr-FR"/>
-        </w:rPr>
-        <w:t>ckout</w:t>
-      </w:r>
-      <w:proofErr w:type="spellEnd"/>
-      <w:r>
-        <w:rPr>
-          <w:lang w:val="fr-FR"/>
-        </w:rPr>
-        <w:t xml:space="preserve"> master</w:t>
-      </w:r>
-    </w:p>
-    <w:p>
-      <w:pPr>
-        <w:pStyle w:val="Code"/>
-        <w:rPr>
-          <w:lang w:val="fr-FR"/>
-        </w:rPr>
-      </w:pPr>
-      <w:proofErr w:type="gramStart"/>
-      <w:r>
-        <w:rPr>
-          <w:lang w:val="fr-FR"/>
-        </w:rPr>
-        <w:t>git</w:t>
-      </w:r>
-      <w:proofErr w:type="gramEnd"/>
-      <w:r>
-        <w:rPr>
-          <w:lang w:val="fr-FR"/>
-        </w:rPr>
-        <w:t xml:space="preserve"> merge </w:t>
-      </w:r>
-      <w:proofErr w:type="spellStart"/>
-      <w:r>
-        <w:rPr>
-          <w:lang w:val="fr-FR"/>
-        </w:rPr>
-        <w:t>develop</w:t>
-      </w:r>
-      <w:proofErr w:type="spellEnd"/>
+      </w:pPr>
+      <w:r>
+        <w:t>git checkout master</w:t>
+      </w:r>
+    </w:p>
+    <w:p>
+      <w:pPr>
+        <w:pStyle w:val="Code"/>
+      </w:pPr>
+      <w:r>
+        <w:t>git merge develop</w:t>
+      </w:r>
     </w:p>
     <w:p>
       <w:pPr>
@@ -1374,7 +1225,7 @@
     </w:p>
     <w:p>
       <w:pPr>
-        <w:pStyle w:val="Heading2"/>
+        <w:pStyle w:val="Titre2"/>
         <w:rPr>
           <w:lang w:val="en-US"/>
         </w:rPr>
@@ -1441,13 +1292,8 @@
         <w:pStyle w:val="Code"/>
       </w:pPr>
       <w:r>
-        <w:t xml:space="preserve">git checkout </w:t>
-      </w:r>
-      <w:proofErr w:type="gramStart"/>
-      <w:r>
-        <w:t>develop</w:t>
-      </w:r>
-      <w:proofErr w:type="gramEnd"/>
+        <w:t>git checkout develop</w:t>
+      </w:r>
     </w:p>
     <w:p>
       <w:pPr>
@@ -1460,13 +1306,7 @@
         <w:rPr>
           <w:b/>
         </w:rPr>
-        <w:t>2.</w:t>
-      </w:r>
-      <w:r>
-        <w:rPr>
-          <w:b/>
-        </w:rPr>
-        <w:t>2</w:t>
+        <w:t>2.2</w:t>
       </w:r>
       <w:r>
         <w:t xml:space="preserve"> folder provided for the dojo.</w:t>
@@ -1491,7 +1331,13 @@
         <w:pStyle w:val="Code"/>
       </w:pPr>
       <w:r>
-        <w:t>git commit -m "Add 2.2 paragraph on develop"</w:t>
+        <w:t xml:space="preserve">git commit </w:t>
+      </w:r>
+      <w:r>
+        <w:t xml:space="preserve">–a </w:t>
+      </w:r>
+      <w:r>
+        <w:t>-m "Add 2.2 paragraph on develop"</w:t>
       </w:r>
     </w:p>
     <w:p>
@@ -1540,13 +1386,153 @@
         <w:rPr>
           <w:b/>
         </w:rPr>
-        <w:t>2.</w:t>
+        <w:t>2.3</w:t>
+      </w:r>
+      <w:r>
+        <w:t xml:space="preserve"> folder provided for the dojo.</w:t>
+      </w:r>
+    </w:p>
+    <w:p>
+      <w:pPr>
+        <w:rPr>
+          <w:lang w:val="en-US"/>
+        </w:rPr>
+      </w:pPr>
+      <w:r>
+        <w:rPr>
+          <w:lang w:val="en-US"/>
+        </w:rPr>
+        <w:t xml:space="preserve">Check the index.html page </w:t>
+      </w:r>
+      <w:r>
+        <w:rPr>
+          <w:lang w:val="en-US"/>
+        </w:rPr>
+        <w:t>to see the master modifications then commit the changes to the master branch.</w:t>
+      </w:r>
+    </w:p>
+    <w:p>
+      <w:pPr>
+        <w:pStyle w:val="Code"/>
+      </w:pPr>
+      <w:r>
+        <w:t>git commit</w:t>
+      </w:r>
+      <w:r>
+        <w:t xml:space="preserve"> -a</w:t>
+      </w:r>
+      <w:r>
+        <w:t xml:space="preserve"> -m "Add 2.3 paragraph on master"</w:t>
+      </w:r>
+    </w:p>
+    <w:p>
+      <w:pPr>
+        <w:pStyle w:val="Code"/>
+      </w:pPr>
+      <w:r>
+        <w:t>git branch -lv</w:t>
+      </w:r>
+    </w:p>
+    <w:p>
+      <w:pPr>
+        <w:rPr>
+          <w:lang w:val="en-US"/>
+        </w:rPr>
+      </w:pPr>
+      <w:r>
+        <w:rPr>
+          <w:lang w:val="en-US"/>
+        </w:rPr>
+        <w:t>Display the commit log to visualize the two divergent commits on develop and master branch from a shared history.</w:t>
+      </w:r>
+    </w:p>
+    <w:p>
+      <w:pPr>
+        <w:pStyle w:val="Code"/>
+      </w:pPr>
+      <w:r>
+        <w:t>git log --all --oneline --graph</w:t>
+      </w:r>
+    </w:p>
+    <w:p>
+      <w:pPr>
+        <w:rPr>
+          <w:lang w:val="en-US"/>
+        </w:rPr>
+      </w:pPr>
+      <w:r>
+        <w:rPr>
+          <w:lang w:val="en-US"/>
+        </w:rPr>
+        <w:t>This time, when doing the merge, you will have some conflicts to resolve as the same file has been modified on both branches.</w:t>
+      </w:r>
+    </w:p>
+    <w:p>
+      <w:pPr>
+        <w:pStyle w:val="Code"/>
+      </w:pPr>
+      <w:r>
+        <w:t>git merge develop</w:t>
+      </w:r>
+    </w:p>
+    <w:p>
+      <w:pPr>
+        <w:rPr>
+          <w:lang w:val="en-US"/>
+        </w:rPr>
+      </w:pPr>
+      <w:r>
+        <w:rPr>
+          <w:lang w:val="en-US"/>
+        </w:rPr>
+        <w:t xml:space="preserve">If you check the repository status, you will see that git </w:t>
+      </w:r>
+      <w:r>
+        <w:rPr>
+          <w:lang w:val="en-US"/>
+        </w:rPr>
+        <w:t>has prepared your working folder with changes from both changes that should be resolved before creating a commit for the merge operation.</w:t>
+      </w:r>
+    </w:p>
+    <w:p>
+      <w:pPr>
+        <w:pStyle w:val="Code"/>
+      </w:pPr>
+      <w:r>
+        <w:t>git status</w:t>
+      </w:r>
+    </w:p>
+    <w:p>
+      <w:pPr>
+        <w:rPr>
+          <w:lang w:val="en-US"/>
+        </w:rPr>
+      </w:pPr>
+      <w:r>
+        <w:rPr>
+          <w:lang w:val="en-US"/>
+        </w:rPr>
+        <w:t xml:space="preserve">We have a set of files with the resolution of the conflict ready </w:t>
+      </w:r>
+      <w:r>
+        <w:rPr>
+          <w:lang w:val="en-US"/>
+        </w:rPr>
+        <w:t>for this exercise.</w:t>
+      </w:r>
+    </w:p>
+    <w:p>
+      <w:pPr>
+        <w:pStyle w:val="Copy"/>
+      </w:pPr>
+      <w:r>
+        <w:t xml:space="preserve">Copy files from the </w:t>
       </w:r>
       <w:r>
         <w:rPr>
           <w:b/>
         </w:rPr>
-        <w:t>3</w:t>
+        <w:t>2.4</w:t>
       </w:r>
       <w:r>
         <w:t xml:space="preserve"> folder provided for the dojo.</w:t>
@@ -1562,103 +1548,34 @@
         <w:rPr>
           <w:lang w:val="en-US"/>
         </w:rPr>
-        <w:t xml:space="preserve">Check the index.html page </w:t>
-      </w:r>
-      <w:r>
-        <w:rPr>
-          <w:lang w:val="en-US"/>
-        </w:rPr>
-        <w:t>to see the master modifications then commit the changes to the master branch.</w:t>
-      </w:r>
-    </w:p>
-    <w:p>
-      <w:pPr>
-        <w:pStyle w:val="Code"/>
-      </w:pPr>
-      <w:r>
-        <w:t>git commit -m "Add 2.3 paragraph on master"</w:t>
-      </w:r>
-    </w:p>
-    <w:p>
-      <w:pPr>
-        <w:pStyle w:val="Code"/>
-      </w:pPr>
-      <w:r>
-        <w:t>git branch -lv</w:t>
-      </w:r>
-    </w:p>
-    <w:p>
-      <w:pPr>
-        <w:rPr>
-          <w:lang w:val="en-US"/>
-        </w:rPr>
-      </w:pPr>
-      <w:r>
-        <w:rPr>
-          <w:lang w:val="en-US"/>
-        </w:rPr>
-        <w:t>Display the commit log to visualize the two divergent commits on develop and master branch from a shared history.</w:t>
-      </w:r>
-    </w:p>
-    <w:p>
-      <w:pPr>
-        <w:pStyle w:val="Code"/>
-      </w:pPr>
-      <w:r>
-        <w:t>git log --all --</w:t>
-      </w:r>
-      <w:proofErr w:type="spellStart"/>
-      <w:r>
-        <w:t>oneline</w:t>
-      </w:r>
-      <w:proofErr w:type="spellEnd"/>
-      <w:r>
-        <w:t xml:space="preserve"> --graph</w:t>
-      </w:r>
-    </w:p>
-    <w:p>
-      <w:pPr>
-        <w:rPr>
-          <w:lang w:val="en-US"/>
-        </w:rPr>
-      </w:pPr>
-      <w:r>
-        <w:rPr>
-          <w:lang w:val="en-US"/>
-        </w:rPr>
-        <w:t>This time, when doing the merge, you will have some conflicts to resolve as the same file has been modified on both branches.</w:t>
-      </w:r>
-    </w:p>
-    <w:p>
-      <w:pPr>
-        <w:pStyle w:val="Code"/>
-      </w:pPr>
-      <w:r>
-        <w:t xml:space="preserve">git merge </w:t>
-      </w:r>
-      <w:proofErr w:type="gramStart"/>
-      <w:r>
-        <w:t>develop</w:t>
-      </w:r>
-      <w:proofErr w:type="gramEnd"/>
-    </w:p>
-    <w:p>
-      <w:pPr>
-        <w:rPr>
-          <w:lang w:val="en-US"/>
-        </w:rPr>
-      </w:pPr>
-      <w:r>
-        <w:rPr>
-          <w:lang w:val="en-US"/>
-        </w:rPr>
-        <w:t xml:space="preserve">If you check the repository status, you will see that git </w:t>
-      </w:r>
-      <w:r>
-        <w:rPr>
-          <w:lang w:val="en-US"/>
-        </w:rPr>
-        <w:t>has prepared your working folder with changes from both changes that should be resolved before creating a commit for the merge operation.</w:t>
+        <w:t xml:space="preserve">Check the index.html page to see that changes form both branches have been integrated in our </w:t>
+      </w:r>
+      <w:r>
+        <w:rPr>
+          <w:lang w:val="en-US"/>
+        </w:rPr>
+        <w:t>new version.</w:t>
+      </w:r>
+    </w:p>
+    <w:p>
+      <w:pPr>
+        <w:rPr>
+          <w:lang w:val="en-US"/>
+        </w:rPr>
+      </w:pPr>
+      <w:r>
+        <w:rPr>
+          <w:lang w:val="en-US"/>
+        </w:rPr>
+        <w:t>You can then add the resolved version for the next commit, check that all conflicts are resolved, and commit the merge operation to the master branch.</w:t>
+      </w:r>
+    </w:p>
+    <w:p>
+      <w:pPr>
+        <w:pStyle w:val="Code"/>
+      </w:pPr>
+      <w:r>
+        <w:t>git add index.html</w:t>
       </w:r>
     </w:p>
     <w:p>
@@ -1671,106 +1588,11 @@
     </w:p>
     <w:p>
       <w:pPr>
-        <w:rPr>
-          <w:lang w:val="en-US"/>
-        </w:rPr>
-      </w:pPr>
-      <w:r>
-        <w:rPr>
-          <w:lang w:val="en-US"/>
-        </w:rPr>
-        <w:t xml:space="preserve">We have a set of files with the resolution of the conflict ready </w:t>
-      </w:r>
-      <w:r>
-        <w:rPr>
-          <w:lang w:val="en-US"/>
-        </w:rPr>
-        <w:t>for this exercise.</w:t>
-      </w:r>
-    </w:p>
-    <w:p>
-      <w:pPr>
-        <w:pStyle w:val="Copy"/>
-      </w:pPr>
-      <w:r>
-        <w:t xml:space="preserve">Copy files from the </w:t>
-      </w:r>
-      <w:r>
-        <w:rPr>
-          <w:b/>
-        </w:rPr>
-        <w:t>2.</w:t>
-      </w:r>
-      <w:r>
-        <w:rPr>
-          <w:b/>
-        </w:rPr>
-        <w:t>4</w:t>
-      </w:r>
-      <w:r>
-        <w:t xml:space="preserve"> folder provided for the dojo.</w:t>
-      </w:r>
-    </w:p>
-    <w:p>
-      <w:pPr>
-        <w:rPr>
-          <w:lang w:val="en-US"/>
-        </w:rPr>
-      </w:pPr>
-      <w:r>
-        <w:rPr>
-          <w:lang w:val="en-US"/>
-        </w:rPr>
-        <w:t xml:space="preserve">Check the index.html page to see that changes form both branches have been integrated in our </w:t>
-      </w:r>
-      <w:r>
-        <w:rPr>
-          <w:lang w:val="en-US"/>
-        </w:rPr>
-        <w:t>new version.</w:t>
-      </w:r>
-    </w:p>
-    <w:p>
-      <w:pPr>
-        <w:rPr>
-          <w:lang w:val="en-US"/>
-        </w:rPr>
-      </w:pPr>
-      <w:r>
-        <w:rPr>
-          <w:lang w:val="en-US"/>
-        </w:rPr>
-        <w:t>You can then add the resolved version for the next commit, check that all conflicts are resolved, and commit the merge operation to the master branch.</w:t>
-      </w:r>
-    </w:p>
-    <w:p>
-      <w:pPr>
-        <w:pStyle w:val="Code"/>
-      </w:pPr>
-      <w:r>
-        <w:t>git add index.html</w:t>
-      </w:r>
-    </w:p>
-    <w:p>
-      <w:pPr>
-        <w:pStyle w:val="Code"/>
-      </w:pPr>
-      <w:r>
-        <w:t>git status</w:t>
-      </w:r>
-    </w:p>
-    <w:p>
-      <w:pPr>
-        <w:pStyle w:val="Code"/>
-      </w:pPr>
-      <w:r>
-        <w:t xml:space="preserve">git </w:t>
-      </w:r>
-      <w:proofErr w:type="gramStart"/>
-      <w:r>
-        <w:t>commit</w:t>
-      </w:r>
-      <w:proofErr w:type="gramEnd"/>
+        <w:pStyle w:val="Code"/>
+      </w:pPr>
+      <w:r>
+        <w:t>git commit</w:t>
+      </w:r>
     </w:p>
     <w:p>
       <w:pPr>
@@ -1815,15 +1637,7 @@
         <w:pStyle w:val="Code"/>
       </w:pPr>
       <w:r>
-        <w:t>git log --all --</w:t>
-      </w:r>
-      <w:proofErr w:type="spellStart"/>
-      <w:r>
-        <w:t>oneline</w:t>
-      </w:r>
-      <w:proofErr w:type="spellEnd"/>
-      <w:r>
-        <w:t xml:space="preserve"> --graph</w:t>
+        <w:t>git log --all --oneline --graph</w:t>
       </w:r>
     </w:p>
     <w:p>
@@ -1855,7 +1669,7 @@
     </w:p>
     <w:p>
       <w:pPr>
-        <w:pStyle w:val="Heading1"/>
+        <w:pStyle w:val="Titre1"/>
         <w:rPr>
           <w:lang w:val="en-US"/>
         </w:rPr>
@@ -1908,7 +1722,7 @@
     </w:p>
     <w:p>
       <w:pPr>
-        <w:pStyle w:val="ListParagraph"/>
+        <w:pStyle w:val="Paragraphedeliste"/>
         <w:numPr>
           <w:ilvl w:val="0"/>
           <w:numId w:val="3"/>
@@ -1921,20 +1735,12 @@
         <w:rPr>
           <w:lang w:val="en-US"/>
         </w:rPr>
-        <w:t xml:space="preserve">Setup a remote repository on </w:t>
-      </w:r>
-      <w:proofErr w:type="spellStart"/>
-      <w:r>
-        <w:rPr>
-          <w:lang w:val="en-US"/>
-        </w:rPr>
-        <w:t>Github</w:t>
-      </w:r>
-      <w:proofErr w:type="spellEnd"/>
-    </w:p>
-    <w:p>
-      <w:pPr>
-        <w:pStyle w:val="ListParagraph"/>
+        <w:t>Setup a remote repository on Github</w:t>
+      </w:r>
+    </w:p>
+    <w:p>
+      <w:pPr>
+        <w:pStyle w:val="Paragraphedeliste"/>
         <w:numPr>
           <w:ilvl w:val="0"/>
           <w:numId w:val="3"/>
@@ -1952,7 +1758,7 @@
     </w:p>
     <w:p>
       <w:pPr>
-        <w:pStyle w:val="ListParagraph"/>
+        <w:pStyle w:val="Paragraphedeliste"/>
         <w:numPr>
           <w:ilvl w:val="0"/>
           <w:numId w:val="3"/>
@@ -1970,7 +1776,7 @@
     </w:p>
     <w:p>
       <w:pPr>
-        <w:pStyle w:val="ListParagraph"/>
+        <w:pStyle w:val="Paragraphedeliste"/>
         <w:numPr>
           <w:ilvl w:val="0"/>
           <w:numId w:val="3"/>
@@ -1988,7 +1794,7 @@
     </w:p>
     <w:p>
       <w:pPr>
-        <w:pStyle w:val="Heading2"/>
+        <w:pStyle w:val="Titre2"/>
         <w:rPr>
           <w:lang w:val="en-US"/>
         </w:rPr>
@@ -2010,21 +1816,7 @@
         <w:rPr>
           <w:lang w:val="en-US"/>
         </w:rPr>
-        <w:t xml:space="preserve">In this section, you will create a new repository on </w:t>
-      </w:r>
-      <w:proofErr w:type="spellStart"/>
-      <w:r>
-        <w:rPr>
-          <w:lang w:val="en-US"/>
-        </w:rPr>
-        <w:t>Github</w:t>
-      </w:r>
-      <w:proofErr w:type="spellEnd"/>
-      <w:r>
-        <w:rPr>
-          <w:lang w:val="en-US"/>
-        </w:rPr>
-        <w:t xml:space="preserve"> and </w:t>
+        <w:t xml:space="preserve">In this section, you will create a new repository on Github and </w:t>
       </w:r>
       <w:r>
         <w:rPr>
@@ -2051,7 +1843,6 @@
         </w:rPr>
         <w:t xml:space="preserve">Open </w:t>
       </w:r>
-      <w:proofErr w:type="spellStart"/>
       <w:r>
         <w:rPr>
           <w:lang w:val="en-US"/>
@@ -2062,14 +1853,7 @@
         <w:rPr>
           <w:lang w:val="en-US"/>
         </w:rPr>
-        <w:t>ithub</w:t>
-      </w:r>
-      <w:proofErr w:type="spellEnd"/>
-      <w:r>
-        <w:rPr>
-          <w:lang w:val="en-US"/>
-        </w:rPr>
-        <w:t xml:space="preserve"> and </w:t>
+        <w:t xml:space="preserve">ithub and </w:t>
       </w:r>
       <w:r>
         <w:rPr>
@@ -2096,19 +1880,11 @@
         </w:rPr>
         <w:t xml:space="preserve">Once created, copy the repository </w:t>
       </w:r>
-      <w:proofErr w:type="spellStart"/>
-      <w:r>
-        <w:rPr>
-          <w:lang w:val="en-US"/>
-        </w:rPr>
-        <w:t>url</w:t>
-      </w:r>
-      <w:proofErr w:type="spellEnd"/>
-      <w:r>
-        <w:rPr>
-          <w:lang w:val="en-US"/>
-        </w:rPr>
-        <w:t xml:space="preserve"> that will be used to setup the remote on your local repository.</w:t>
+      <w:r>
+        <w:rPr>
+          <w:lang w:val="en-US"/>
+        </w:rPr>
+        <w:t>url that will be used to setup the remote on your local repository.</w:t>
       </w:r>
     </w:p>
     <w:p>
@@ -2120,7 +1896,8 @@
       </w:pPr>
       <w:r>
         <w:rPr>
-          <w:lang w:val="en-US"/>
+          <w:noProof/>
+          <w:lang w:eastAsia="fr-FR"/>
         </w:rPr>
         <w:drawing>
           <wp:inline distT="0" distB="0" distL="0" distR="0" wp14:anchorId="10061A31" wp14:editId="6B3F6536">
@@ -2175,49 +1952,7 @@
         <w:rPr>
           <w:lang w:val="en-US"/>
         </w:rPr>
-        <w:t>with the following command (replace the @</w:t>
-      </w:r>
-      <w:proofErr w:type="spellStart"/>
-      <w:r>
-        <w:rPr>
-          <w:lang w:val="en-US"/>
-        </w:rPr>
-        <w:t>url</w:t>
-      </w:r>
-      <w:proofErr w:type="spellEnd"/>
-      <w:r>
-        <w:rPr>
-          <w:lang w:val="en-US"/>
-        </w:rPr>
-        <w:t xml:space="preserve"> parameter with the </w:t>
-      </w:r>
-      <w:proofErr w:type="spellStart"/>
-      <w:r>
-        <w:rPr>
-          <w:lang w:val="en-US"/>
-        </w:rPr>
-        <w:t>url</w:t>
-      </w:r>
-      <w:proofErr w:type="spellEnd"/>
-      <w:r>
-        <w:rPr>
-          <w:lang w:val="en-US"/>
-        </w:rPr>
-        <w:t xml:space="preserve"> copied from the </w:t>
-      </w:r>
-      <w:proofErr w:type="spellStart"/>
-      <w:r>
-        <w:rPr>
-          <w:lang w:val="en-US"/>
-        </w:rPr>
-        <w:t>Github</w:t>
-      </w:r>
-      <w:proofErr w:type="spellEnd"/>
-      <w:r>
-        <w:rPr>
-          <w:lang w:val="en-US"/>
-        </w:rPr>
-        <w:t xml:space="preserve"> repository)</w:t>
+        <w:t>with the following command (replace the @url parameter with the url copied from the Github repository)</w:t>
       </w:r>
       <w:r>
         <w:rPr>
@@ -2231,13 +1966,8 @@
         <w:pStyle w:val="Code"/>
       </w:pPr>
       <w:r>
-        <w:t>git remote add origin @</w:t>
-      </w:r>
-      <w:proofErr w:type="spellStart"/>
-      <w:r>
-        <w:t>url</w:t>
-      </w:r>
-      <w:proofErr w:type="spellEnd"/>
+        <w:t>git remote add origin @url</w:t>
+      </w:r>
     </w:p>
     <w:p>
       <w:pPr>
@@ -2257,21 +1987,7 @@
         <w:rPr>
           <w:lang w:val="en-US"/>
         </w:rPr>
-        <w:t xml:space="preserve">If you look at your repository on </w:t>
-      </w:r>
-      <w:proofErr w:type="spellStart"/>
-      <w:r>
-        <w:rPr>
-          <w:lang w:val="en-US"/>
-        </w:rPr>
-        <w:t>Github</w:t>
-      </w:r>
-      <w:proofErr w:type="spellEnd"/>
-      <w:r>
-        <w:rPr>
-          <w:lang w:val="en-US"/>
-        </w:rPr>
-        <w:t xml:space="preserve">, you should now see that it has been initialized </w:t>
+        <w:t xml:space="preserve">If you look at your repository on Github, you should now see that it has been initialized </w:t>
       </w:r>
       <w:r>
         <w:rPr>
@@ -2298,17 +2014,12 @@
         <w:pStyle w:val="Code"/>
       </w:pPr>
       <w:r>
-        <w:t>git branch -</w:t>
-      </w:r>
-      <w:proofErr w:type="spellStart"/>
-      <w:r>
-        <w:t>alv</w:t>
-      </w:r>
-      <w:proofErr w:type="spellEnd"/>
-    </w:p>
-    <w:p>
-      <w:pPr>
-        <w:pStyle w:val="Heading2"/>
+        <w:t>git branch -alv</w:t>
+      </w:r>
+    </w:p>
+    <w:p>
+      <w:pPr>
+        <w:pStyle w:val="Titre2"/>
         <w:rPr>
           <w:lang w:val="en-US"/>
         </w:rPr>
@@ -2415,28 +2126,15 @@
         <w:pStyle w:val="Code"/>
       </w:pPr>
       <w:r>
-        <w:t>git branch -</w:t>
-      </w:r>
-      <w:proofErr w:type="spellStart"/>
-      <w:r>
-        <w:t>alv</w:t>
-      </w:r>
-      <w:proofErr w:type="spellEnd"/>
-    </w:p>
-    <w:p>
-      <w:pPr>
-        <w:pStyle w:val="Code"/>
-      </w:pPr>
-      <w:r>
-        <w:t>git log --all --</w:t>
-      </w:r>
-      <w:proofErr w:type="spellStart"/>
-      <w:r>
-        <w:t>oneline</w:t>
-      </w:r>
-      <w:proofErr w:type="spellEnd"/>
-      <w:r>
-        <w:t xml:space="preserve"> --graph</w:t>
+        <w:t>git branch -alv</w:t>
+      </w:r>
+    </w:p>
+    <w:p>
+      <w:pPr>
+        <w:pStyle w:val="Code"/>
+      </w:pPr>
+      <w:r>
+        <w:t>git log --all --oneline --graph</w:t>
       </w:r>
     </w:p>
     <w:p>
@@ -2450,21 +2148,7 @@
           <w:lang w:val="en-US"/>
         </w:rPr>
         <w:lastRenderedPageBreak/>
-        <w:t xml:space="preserve">If you check on the </w:t>
-      </w:r>
-      <w:proofErr w:type="spellStart"/>
-      <w:r>
-        <w:rPr>
-          <w:lang w:val="en-US"/>
-        </w:rPr>
-        <w:t>Github</w:t>
-      </w:r>
-      <w:proofErr w:type="spellEnd"/>
-      <w:r>
-        <w:rPr>
-          <w:lang w:val="en-US"/>
-        </w:rPr>
-        <w:t xml:space="preserve"> website, you can also see that the repository does not have the changes from your last commit.</w:t>
+        <w:t>If you check on the Github website, you can also see that the repository does not have the changes from your last commit.</w:t>
       </w:r>
     </w:p>
     <w:p>
@@ -2493,17 +2177,12 @@
         <w:pStyle w:val="Code"/>
       </w:pPr>
       <w:r>
-        <w:t>git branch -</w:t>
-      </w:r>
-      <w:proofErr w:type="spellStart"/>
-      <w:r>
-        <w:t>alv</w:t>
-      </w:r>
-      <w:proofErr w:type="spellEnd"/>
-    </w:p>
-    <w:p>
-      <w:pPr>
-        <w:pStyle w:val="Heading2"/>
+        <w:t>git branch -alv</w:t>
+      </w:r>
+    </w:p>
+    <w:p>
+      <w:pPr>
+        <w:pStyle w:val="Titre2"/>
         <w:rPr>
           <w:lang w:val="en-US"/>
         </w:rPr>
@@ -2550,21 +2229,7 @@
         <w:rPr>
           <w:lang w:val="en-US"/>
         </w:rPr>
-        <w:t xml:space="preserve">on the </w:t>
-      </w:r>
-      <w:proofErr w:type="spellStart"/>
-      <w:r>
-        <w:rPr>
-          <w:lang w:val="en-US"/>
-        </w:rPr>
-        <w:t>Github</w:t>
-      </w:r>
-      <w:proofErr w:type="spellEnd"/>
-      <w:r>
-        <w:rPr>
-          <w:lang w:val="en-US"/>
-        </w:rPr>
-        <w:t xml:space="preserve"> repository from the web interface.</w:t>
+        <w:t>on the Github repository from the web interface.</w:t>
       </w:r>
     </w:p>
     <w:p>
@@ -2576,7 +2241,8 @@
       </w:pPr>
       <w:r>
         <w:rPr>
-          <w:lang w:val="en-US"/>
+          <w:noProof/>
+          <w:lang w:eastAsia="fr-FR"/>
         </w:rPr>
         <w:drawing>
           <wp:inline distT="0" distB="0" distL="0" distR="0" wp14:anchorId="468B5102" wp14:editId="69AF9E21">
@@ -2633,39 +2299,20 @@
         <w:pStyle w:val="Code"/>
       </w:pPr>
       <w:r>
-        <w:t>git branch -</w:t>
-      </w:r>
-      <w:proofErr w:type="spellStart"/>
-      <w:r>
-        <w:t>alv</w:t>
-      </w:r>
-      <w:proofErr w:type="spellEnd"/>
-    </w:p>
-    <w:p>
-      <w:pPr>
-        <w:rPr>
-          <w:lang w:val="en-US"/>
-        </w:rPr>
-      </w:pPr>
-      <w:r>
-        <w:rPr>
-          <w:lang w:val="en-US"/>
-        </w:rPr>
-        <w:t xml:space="preserve">The develop branch has been created on the </w:t>
-      </w:r>
-      <w:proofErr w:type="spellStart"/>
-      <w:r>
-        <w:rPr>
-          <w:lang w:val="en-US"/>
-        </w:rPr>
-        <w:t>Github</w:t>
-      </w:r>
-      <w:proofErr w:type="spellEnd"/>
-      <w:r>
-        <w:rPr>
-          <w:lang w:val="en-US"/>
-        </w:rPr>
-        <w:t xml:space="preserve"> repository but is not </w:t>
+        <w:t>git branch -alv</w:t>
+      </w:r>
+    </w:p>
+    <w:p>
+      <w:pPr>
+        <w:rPr>
+          <w:lang w:val="en-US"/>
+        </w:rPr>
+      </w:pPr>
+      <w:r>
+        <w:rPr>
+          <w:lang w:val="en-US"/>
+        </w:rPr>
+        <w:t xml:space="preserve">The develop branch has been created on the Github repository but is not </w:t>
       </w:r>
       <w:r>
         <w:rPr>
@@ -2700,26 +2347,16 @@
         <w:pStyle w:val="Code"/>
       </w:pPr>
       <w:r>
-        <w:t>git branch -</w:t>
-      </w:r>
-      <w:proofErr w:type="spellStart"/>
-      <w:r>
-        <w:t>alv</w:t>
-      </w:r>
-      <w:proofErr w:type="spellEnd"/>
-    </w:p>
-    <w:p>
-      <w:pPr>
-        <w:pStyle w:val="Code"/>
-      </w:pPr>
-      <w:r>
-        <w:t xml:space="preserve">git checkout </w:t>
-      </w:r>
-      <w:proofErr w:type="gramStart"/>
-      <w:r>
-        <w:t>develop</w:t>
-      </w:r>
-      <w:proofErr w:type="gramEnd"/>
+        <w:t>git branch -alv</w:t>
+      </w:r>
+    </w:p>
+    <w:p>
+      <w:pPr>
+        <w:pStyle w:val="Code"/>
+      </w:pPr>
+      <w:r>
+        <w:t>git checkout develop</w:t>
+      </w:r>
     </w:p>
     <w:p>
       <w:pPr>
@@ -2739,20 +2376,12 @@
         <w:pStyle w:val="Code"/>
       </w:pPr>
       <w:r>
-        <w:t>git branch -</w:t>
-      </w:r>
-      <w:proofErr w:type="spellStart"/>
-      <w:r>
-        <w:t>lvv</w:t>
-      </w:r>
-      <w:proofErr w:type="spellEnd"/>
-      <w:r>
-        <w:t xml:space="preserve"> </w:t>
-      </w:r>
-    </w:p>
-    <w:p>
-      <w:pPr>
-        <w:pStyle w:val="Heading1"/>
+        <w:t xml:space="preserve">git branch -lvv </w:t>
+      </w:r>
+    </w:p>
+    <w:p>
+      <w:pPr>
+        <w:pStyle w:val="Titre1"/>
         <w:rPr>
           <w:lang w:val="en-US"/>
         </w:rPr>
@@ -2798,7 +2427,7 @@
     </w:p>
     <w:p>
       <w:pPr>
-        <w:pStyle w:val="ListParagraph"/>
+        <w:pStyle w:val="Paragraphedeliste"/>
         <w:numPr>
           <w:ilvl w:val="0"/>
           <w:numId w:val="4"/>
@@ -2816,7 +2445,7 @@
     </w:p>
     <w:p>
       <w:pPr>
-        <w:pStyle w:val="ListParagraph"/>
+        <w:pStyle w:val="Paragraphedeliste"/>
         <w:numPr>
           <w:ilvl w:val="0"/>
           <w:numId w:val="4"/>
@@ -2834,7 +2463,7 @@
     </w:p>
     <w:p>
       <w:pPr>
-        <w:pStyle w:val="ListParagraph"/>
+        <w:pStyle w:val="Paragraphedeliste"/>
         <w:numPr>
           <w:ilvl w:val="0"/>
           <w:numId w:val="4"/>
@@ -2852,7 +2481,7 @@
     </w:p>
     <w:p>
       <w:pPr>
-        <w:pStyle w:val="ListParagraph"/>
+        <w:pStyle w:val="Paragraphedeliste"/>
         <w:numPr>
           <w:ilvl w:val="0"/>
           <w:numId w:val="4"/>
@@ -2871,7 +2500,7 @@
     </w:p>
     <w:p>
       <w:pPr>
-        <w:pStyle w:val="Heading2"/>
+        <w:pStyle w:val="Titre2"/>
         <w:rPr>
           <w:lang w:val="en-US"/>
         </w:rPr>
@@ -2924,105 +2553,36 @@
         <w:rPr>
           <w:lang w:val="en-US"/>
         </w:rPr>
-        <w:t>Use the following commands (don’t forget to replace the @</w:t>
-      </w:r>
-      <w:proofErr w:type="spellStart"/>
-      <w:r>
-        <w:rPr>
-          <w:lang w:val="en-US"/>
-        </w:rPr>
-        <w:t>url</w:t>
-      </w:r>
-      <w:proofErr w:type="spellEnd"/>
-      <w:r>
-        <w:rPr>
-          <w:lang w:val="en-US"/>
-        </w:rPr>
-        <w:t xml:space="preserve"> parameter with the </w:t>
-      </w:r>
-      <w:proofErr w:type="spellStart"/>
-      <w:r>
-        <w:rPr>
-          <w:lang w:val="en-US"/>
-        </w:rPr>
-        <w:t>url</w:t>
-      </w:r>
-      <w:proofErr w:type="spellEnd"/>
-      <w:r>
-        <w:rPr>
-          <w:lang w:val="en-US"/>
-        </w:rPr>
-        <w:t xml:space="preserve"> from your </w:t>
-      </w:r>
-      <w:proofErr w:type="spellStart"/>
-      <w:r>
-        <w:rPr>
-          <w:lang w:val="en-US"/>
-        </w:rPr>
-        <w:t>Github</w:t>
-      </w:r>
-      <w:proofErr w:type="spellEnd"/>
-      <w:r>
-        <w:rPr>
-          <w:lang w:val="en-US"/>
-        </w:rPr>
-        <w:t xml:space="preserve"> repository).</w:t>
-      </w:r>
-    </w:p>
-    <w:p>
-      <w:pPr>
-        <w:pStyle w:val="Code"/>
-      </w:pPr>
-      <w:r>
-        <w:t>cd</w:t>
-      </w:r>
-      <w:proofErr w:type="gramStart"/>
-      <w:r>
-        <w:t xml:space="preserve"> ..</w:t>
-      </w:r>
-      <w:proofErr w:type="gramEnd"/>
-    </w:p>
-    <w:p>
-      <w:pPr>
-        <w:pStyle w:val="Code"/>
-      </w:pPr>
-      <w:r>
-        <w:t>git clone @</w:t>
-      </w:r>
-      <w:proofErr w:type="spellStart"/>
-      <w:r>
-        <w:t>url</w:t>
-      </w:r>
-      <w:proofErr w:type="spellEnd"/>
-      <w:r>
-        <w:t xml:space="preserve"> bob-dojo</w:t>
-      </w:r>
-    </w:p>
-    <w:p>
-      <w:pPr>
-        <w:rPr>
-          <w:lang w:val="en-US"/>
-        </w:rPr>
-      </w:pPr>
-      <w:r>
-        <w:rPr>
-          <w:lang w:val="en-US"/>
-        </w:rPr>
-        <w:t xml:space="preserve">You will setup this repository with a specific user name and email to differentiate the contributions of both developers on </w:t>
-      </w:r>
-      <w:proofErr w:type="spellStart"/>
-      <w:r>
-        <w:rPr>
-          <w:lang w:val="en-US"/>
-        </w:rPr>
-        <w:t>Github</w:t>
-      </w:r>
-      <w:proofErr w:type="spellEnd"/>
-      <w:r>
-        <w:rPr>
-          <w:lang w:val="en-US"/>
-        </w:rPr>
-        <w:t>.</w:t>
+        <w:t>Use the following commands (don’t forget to replace the @url parameter with the url from your Github repository).</w:t>
+      </w:r>
+    </w:p>
+    <w:p>
+      <w:pPr>
+        <w:pStyle w:val="Code"/>
+      </w:pPr>
+      <w:r>
+        <w:t>cd ..</w:t>
+      </w:r>
+    </w:p>
+    <w:p>
+      <w:pPr>
+        <w:pStyle w:val="Code"/>
+      </w:pPr>
+      <w:r>
+        <w:t>git clone @url bob-dojo</w:t>
+      </w:r>
+    </w:p>
+    <w:p>
+      <w:pPr>
+        <w:rPr>
+          <w:lang w:val="en-US"/>
+        </w:rPr>
+      </w:pPr>
+      <w:r>
+        <w:rPr>
+          <w:lang w:val="en-US"/>
+        </w:rPr>
+        <w:t>You will setup this repository with a specific user name and email to differentiate the contributions of both developers on Github.</w:t>
       </w:r>
     </w:p>
     <w:p>
@@ -3046,25 +2606,7 @@
         <w:pStyle w:val="Code"/>
       </w:pPr>
       <w:r>
-        <w:t xml:space="preserve">git config </w:t>
-      </w:r>
-      <w:proofErr w:type="spellStart"/>
-      <w:proofErr w:type="gramStart"/>
-      <w:r>
-        <w:t>user.email</w:t>
-      </w:r>
-      <w:proofErr w:type="spellEnd"/>
-      <w:proofErr w:type="gramEnd"/>
-      <w:r>
-        <w:t xml:space="preserve"> "</w:t>
-      </w:r>
-      <w:proofErr w:type="spellStart"/>
-      <w:r>
-        <w:t>bob@dojo</w:t>
-      </w:r>
-      <w:proofErr w:type="spellEnd"/>
-      <w:r>
-        <w:t>"</w:t>
+        <w:t>git config user.email "bob@dojo"</w:t>
       </w:r>
     </w:p>
     <w:p>
@@ -3089,74 +2631,31 @@
         <w:rPr>
           <w:lang w:val="en-US"/>
         </w:rPr>
-        <w:t xml:space="preserve">reate another clone of your </w:t>
-      </w:r>
-      <w:proofErr w:type="spellStart"/>
-      <w:r>
-        <w:rPr>
-          <w:lang w:val="en-US"/>
-        </w:rPr>
-        <w:t>Github</w:t>
-      </w:r>
-      <w:proofErr w:type="spellEnd"/>
-      <w:r>
-        <w:rPr>
-          <w:lang w:val="en-US"/>
-        </w:rPr>
-        <w:t xml:space="preserve"> repository for Alice, the second developer, and configure it with a specific user name and email.</w:t>
-      </w:r>
-    </w:p>
-    <w:p>
-      <w:pPr>
-        <w:pStyle w:val="Code"/>
-      </w:pPr>
-      <w:r>
-        <w:t>cd</w:t>
-      </w:r>
-      <w:proofErr w:type="gramStart"/>
-      <w:r>
-        <w:t xml:space="preserve"> ..</w:t>
-      </w:r>
-      <w:proofErr w:type="gramEnd"/>
-    </w:p>
-    <w:p>
-      <w:pPr>
-        <w:pStyle w:val="Code"/>
-      </w:pPr>
-      <w:r>
-        <w:t>git clone @</w:t>
-      </w:r>
-      <w:proofErr w:type="spellStart"/>
-      <w:r>
-        <w:t>url</w:t>
-      </w:r>
-      <w:proofErr w:type="spellEnd"/>
-      <w:r>
-        <w:t xml:space="preserve"> </w:t>
-      </w:r>
-      <w:proofErr w:type="spellStart"/>
-      <w:r>
-        <w:t>alice</w:t>
-      </w:r>
-      <w:proofErr w:type="spellEnd"/>
-      <w:r>
-        <w:t>-dojo</w:t>
-      </w:r>
-    </w:p>
-    <w:p>
-      <w:pPr>
-        <w:pStyle w:val="Code"/>
-      </w:pPr>
-      <w:r>
-        <w:t xml:space="preserve">cd </w:t>
-      </w:r>
-      <w:proofErr w:type="spellStart"/>
-      <w:r>
-        <w:t>alice</w:t>
-      </w:r>
-      <w:proofErr w:type="spellEnd"/>
-      <w:r>
-        <w:t>-dojo</w:t>
+        <w:t>reate another clone of your Github repository for Alice, the second developer, and configure it with a specific user name and email.</w:t>
+      </w:r>
+    </w:p>
+    <w:p>
+      <w:pPr>
+        <w:pStyle w:val="Code"/>
+      </w:pPr>
+      <w:r>
+        <w:t>cd ..</w:t>
+      </w:r>
+    </w:p>
+    <w:p>
+      <w:pPr>
+        <w:pStyle w:val="Code"/>
+      </w:pPr>
+      <w:r>
+        <w:t>git clone @url alice-dojo</w:t>
+      </w:r>
+    </w:p>
+    <w:p>
+      <w:pPr>
+        <w:pStyle w:val="Code"/>
+      </w:pPr>
+      <w:r>
+        <w:t>cd alice-dojo</w:t>
       </w:r>
     </w:p>
     <w:p>
@@ -3172,25 +2671,7 @@
         <w:pStyle w:val="Code"/>
       </w:pPr>
       <w:r>
-        <w:t xml:space="preserve">git config </w:t>
-      </w:r>
-      <w:proofErr w:type="spellStart"/>
-      <w:proofErr w:type="gramStart"/>
-      <w:r>
-        <w:t>user.email</w:t>
-      </w:r>
-      <w:proofErr w:type="spellEnd"/>
-      <w:proofErr w:type="gramEnd"/>
-      <w:r>
-        <w:t xml:space="preserve"> "</w:t>
-      </w:r>
-      <w:proofErr w:type="spellStart"/>
-      <w:r>
-        <w:t>alice@dojo</w:t>
-      </w:r>
-      <w:proofErr w:type="spellEnd"/>
-      <w:r>
-        <w:t>"</w:t>
+        <w:t>git config user.email "alice@dojo"</w:t>
       </w:r>
     </w:p>
     <w:p>
@@ -3214,7 +2695,7 @@
     </w:p>
     <w:p>
       <w:pPr>
-        <w:pStyle w:val="Heading2"/>
+        <w:pStyle w:val="Titre2"/>
         <w:rPr>
           <w:lang w:val="en-US"/>
         </w:rPr>
@@ -3250,29 +2731,16 @@
         <w:pStyle w:val="Code"/>
       </w:pPr>
       <w:r>
-        <w:t>cd</w:t>
-      </w:r>
-      <w:proofErr w:type="gramStart"/>
-      <w:r>
-        <w:t xml:space="preserve"> ..</w:t>
-      </w:r>
-      <w:proofErr w:type="gramEnd"/>
-      <w:r>
-        <w:t>\bob-dojo\</w:t>
-      </w:r>
-    </w:p>
-    <w:p>
-      <w:pPr>
-        <w:pStyle w:val="Code"/>
-      </w:pPr>
-      <w:r>
-        <w:t xml:space="preserve">git checkout </w:t>
-      </w:r>
-      <w:proofErr w:type="gramStart"/>
-      <w:r>
-        <w:t>develop</w:t>
-      </w:r>
-      <w:proofErr w:type="gramEnd"/>
+        <w:t>cd ..\bob-dojo\</w:t>
+      </w:r>
+    </w:p>
+    <w:p>
+      <w:pPr>
+        <w:pStyle w:val="Code"/>
+      </w:pPr>
+      <w:r>
+        <w:t>git checkout develop</w:t>
+      </w:r>
     </w:p>
     <w:p>
       <w:pPr>
@@ -3332,13 +2800,8 @@
         <w:pStyle w:val="Code"/>
       </w:pPr>
       <w:r>
-        <w:t>git branch -</w:t>
-      </w:r>
-      <w:proofErr w:type="spellStart"/>
-      <w:r>
-        <w:t>lvv</w:t>
-      </w:r>
-      <w:proofErr w:type="spellEnd"/>
+        <w:t>git branch -lvv</w:t>
+      </w:r>
     </w:p>
     <w:p>
       <w:pPr>
@@ -3430,13 +2893,8 @@
         <w:pStyle w:val="Code"/>
       </w:pPr>
       <w:r>
-        <w:t>git branch -</w:t>
-      </w:r>
-      <w:proofErr w:type="spellStart"/>
-      <w:r>
-        <w:t>lvv</w:t>
-      </w:r>
-      <w:proofErr w:type="spellEnd"/>
+        <w:t>git branch -lvv</w:t>
+      </w:r>
     </w:p>
     <w:p>
       <w:pPr>
@@ -3459,7 +2917,7 @@
     </w:p>
     <w:p>
       <w:pPr>
-        <w:pStyle w:val="Heading2"/>
+        <w:pStyle w:val="Titre2"/>
         <w:rPr>
           <w:lang w:val="en-US"/>
         </w:rPr>
@@ -3514,50 +2972,24 @@
         <w:pStyle w:val="Code"/>
       </w:pPr>
       <w:r>
-        <w:t>cd</w:t>
-      </w:r>
-      <w:proofErr w:type="gramStart"/>
-      <w:r>
-        <w:t xml:space="preserve"> ..</w:t>
-      </w:r>
-      <w:proofErr w:type="gramEnd"/>
-      <w:r>
-        <w:t>\</w:t>
-      </w:r>
-      <w:proofErr w:type="spellStart"/>
-      <w:r>
-        <w:t>alice</w:t>
-      </w:r>
-      <w:proofErr w:type="spellEnd"/>
-      <w:r>
-        <w:t>-dojo\</w:t>
-      </w:r>
-    </w:p>
-    <w:p>
-      <w:pPr>
-        <w:pStyle w:val="Code"/>
-      </w:pPr>
-      <w:r>
-        <w:t xml:space="preserve">git checkout </w:t>
-      </w:r>
-      <w:proofErr w:type="gramStart"/>
-      <w:r>
-        <w:t>develop</w:t>
-      </w:r>
-      <w:proofErr w:type="gramEnd"/>
-    </w:p>
-    <w:p>
-      <w:pPr>
-        <w:pStyle w:val="Code"/>
-      </w:pPr>
-      <w:r>
-        <w:t>git checkout -b feature/</w:t>
-      </w:r>
-      <w:proofErr w:type="spellStart"/>
-      <w:r>
-        <w:t>alice</w:t>
-      </w:r>
-      <w:proofErr w:type="spellEnd"/>
+        <w:t>cd ..\alice-dojo\</w:t>
+      </w:r>
+    </w:p>
+    <w:p>
+      <w:pPr>
+        <w:pStyle w:val="Code"/>
+      </w:pPr>
+      <w:r>
+        <w:t>git checkout develop</w:t>
+      </w:r>
+    </w:p>
+    <w:p>
+      <w:pPr>
+        <w:pStyle w:val="Code"/>
+      </w:pPr>
+      <w:r>
+        <w:t>git checkout -b feature/alice</w:t>
+      </w:r>
     </w:p>
     <w:p>
       <w:pPr>
@@ -3591,15 +3023,7 @@
         <w:pStyle w:val="Code"/>
       </w:pPr>
       <w:r>
-        <w:t>git log --all --</w:t>
-      </w:r>
-      <w:proofErr w:type="spellStart"/>
-      <w:r>
-        <w:t>oneline</w:t>
-      </w:r>
-      <w:proofErr w:type="spellEnd"/>
-      <w:r>
-        <w:t xml:space="preserve"> --graph</w:t>
+        <w:t>git log --all --oneline --graph</w:t>
       </w:r>
     </w:p>
     <w:p>
@@ -3626,136 +3050,97 @@
         <w:rPr>
           <w:b/>
         </w:rPr>
-        <w:t>4</w:t>
-      </w:r>
-      <w:r>
-        <w:rPr>
-          <w:b/>
+        <w:t>4.2</w:t>
+      </w:r>
+      <w:r>
+        <w:t xml:space="preserve"> folder provided for the dojo.</w:t>
+      </w:r>
+    </w:p>
+    <w:p>
+      <w:pPr>
+        <w:rPr>
+          <w:lang w:val="en-US"/>
+        </w:rPr>
+      </w:pPr>
+      <w:r>
+        <w:rPr>
+          <w:lang w:val="en-US"/>
+        </w:rPr>
+        <w:t>Check the index.html page and see the changes made to the page stylesheet. Commit the changes and push them to the remote repository.</w:t>
+      </w:r>
+    </w:p>
+    <w:p>
+      <w:pPr>
+        <w:pStyle w:val="Code"/>
+      </w:pPr>
+      <w:r>
+        <w:t>git commit -a -m "Update CSS style"</w:t>
+      </w:r>
+    </w:p>
+    <w:p>
+      <w:pPr>
+        <w:pStyle w:val="Code"/>
+      </w:pPr>
+      <w:r>
+        <w:t>git push --set-upstream origin feature/alice</w:t>
+      </w:r>
+    </w:p>
+    <w:p>
+      <w:pPr>
+        <w:rPr>
+          <w:lang w:val="en-US"/>
+        </w:rPr>
+      </w:pPr>
+      <w:r>
+        <w:rPr>
+          <w:lang w:val="en-US"/>
+        </w:rPr>
+        <w:t>Have a look at the commit log after your push.</w:t>
+      </w:r>
+    </w:p>
+    <w:p>
+      <w:pPr>
+        <w:pStyle w:val="Code"/>
+      </w:pPr>
+      <w:r>
+        <w:t>git log --all --oneline --graph</w:t>
+      </w:r>
+    </w:p>
+    <w:p>
+      <w:pPr>
+        <w:rPr>
+          <w:lang w:val="en-US"/>
+        </w:rPr>
+      </w:pPr>
+      <w:r>
+        <w:rPr>
+          <w:lang w:val="en-US"/>
+        </w:rPr>
+        <w:t>You can see both branches from Bob and Alice, available on the remote repository. See how they diverge from the develop branch</w:t>
+      </w:r>
+      <w:r>
+        <w:rPr>
+          <w:lang w:val="en-US"/>
         </w:rPr>
         <w:t>.</w:t>
       </w:r>
-      <w:r>
-        <w:rPr>
-          <w:b/>
-        </w:rPr>
-        <w:t>2</w:t>
-      </w:r>
-      <w:r>
-        <w:t xml:space="preserve"> folder provided for the dojo.</w:t>
-      </w:r>
-    </w:p>
-    <w:p>
-      <w:pPr>
-        <w:rPr>
-          <w:lang w:val="en-US"/>
-        </w:rPr>
-      </w:pPr>
-      <w:r>
-        <w:rPr>
-          <w:lang w:val="en-US"/>
-        </w:rPr>
-        <w:t>Check the index.html page and see the changes made to the page stylesheet. Commit the changes and push them to the remote repository.</w:t>
-      </w:r>
-    </w:p>
-    <w:p>
-      <w:pPr>
-        <w:pStyle w:val="Code"/>
-      </w:pPr>
-      <w:r>
-        <w:t>git commit -a -m "Update CSS style"</w:t>
-      </w:r>
-    </w:p>
-    <w:p>
-      <w:pPr>
-        <w:pStyle w:val="Code"/>
-      </w:pPr>
-      <w:r>
-        <w:t>git push --set-upstream origin feature/</w:t>
-      </w:r>
-      <w:proofErr w:type="spellStart"/>
-      <w:r>
-        <w:t>alice</w:t>
-      </w:r>
-      <w:proofErr w:type="spellEnd"/>
-    </w:p>
-    <w:p>
-      <w:pPr>
-        <w:rPr>
-          <w:lang w:val="en-US"/>
-        </w:rPr>
-      </w:pPr>
-      <w:r>
-        <w:rPr>
-          <w:lang w:val="en-US"/>
-        </w:rPr>
-        <w:t>Have a look at the commit log after your push.</w:t>
-      </w:r>
-    </w:p>
-    <w:p>
-      <w:pPr>
-        <w:pStyle w:val="Code"/>
-      </w:pPr>
-      <w:r>
-        <w:t>git log --all --</w:t>
-      </w:r>
-      <w:proofErr w:type="spellStart"/>
-      <w:r>
-        <w:t>oneline</w:t>
-      </w:r>
-      <w:proofErr w:type="spellEnd"/>
-      <w:r>
-        <w:t xml:space="preserve"> --graph</w:t>
-      </w:r>
-    </w:p>
-    <w:p>
-      <w:pPr>
-        <w:rPr>
-          <w:lang w:val="en-US"/>
-        </w:rPr>
-      </w:pPr>
-      <w:r>
-        <w:rPr>
-          <w:lang w:val="en-US"/>
-        </w:rPr>
-        <w:t>You can see both branches from Bob and Alice, available on the remote repository. See how they diverge from the develop branch</w:t>
-      </w:r>
-      <w:r>
-        <w:rPr>
-          <w:lang w:val="en-US"/>
-        </w:rPr>
-        <w:t>.</w:t>
-      </w:r>
-    </w:p>
-    <w:p>
-      <w:pPr>
-        <w:rPr>
-          <w:lang w:val="en-US"/>
-        </w:rPr>
-      </w:pPr>
-      <w:r>
-        <w:rPr>
-          <w:lang w:val="en-US"/>
-        </w:rPr>
-        <w:t xml:space="preserve">You can also navigate to your </w:t>
-      </w:r>
-      <w:proofErr w:type="spellStart"/>
-      <w:r>
-        <w:rPr>
-          <w:lang w:val="en-US"/>
-        </w:rPr>
-        <w:t>Github</w:t>
-      </w:r>
-      <w:proofErr w:type="spellEnd"/>
-      <w:r>
-        <w:rPr>
-          <w:lang w:val="en-US"/>
-        </w:rPr>
-        <w:t xml:space="preserve"> repository to explore both branches from the web interface.</w:t>
-      </w:r>
-    </w:p>
-    <w:p>
-      <w:pPr>
-        <w:pStyle w:val="Heading2"/>
+    </w:p>
+    <w:p>
+      <w:pPr>
+        <w:rPr>
+          <w:lang w:val="en-US"/>
+        </w:rPr>
+      </w:pPr>
+      <w:r>
+        <w:rPr>
+          <w:lang w:val="en-US"/>
+        </w:rPr>
+        <w:t>You can also navigate to your Github repository to explore both branches from the web interface.</w:t>
+      </w:r>
+    </w:p>
+    <w:p>
+      <w:pPr>
+        <w:pStyle w:val="Titre2"/>
         <w:rPr>
           <w:lang w:val="en-US"/>
         </w:rPr>
@@ -3796,73 +3181,32 @@
         <w:rPr>
           <w:lang w:val="en-US"/>
         </w:rPr>
-        <w:t xml:space="preserve">You will use the ‘pull request’ mechanism provided by </w:t>
-      </w:r>
-      <w:proofErr w:type="spellStart"/>
-      <w:r>
-        <w:rPr>
-          <w:lang w:val="en-US"/>
-        </w:rPr>
-        <w:t>Github</w:t>
-      </w:r>
-      <w:proofErr w:type="spellEnd"/>
-      <w:r>
-        <w:rPr>
-          <w:lang w:val="en-US"/>
-        </w:rPr>
-        <w:t xml:space="preserve"> to manage the integration of the source code changes in the develop branch.</w:t>
-      </w:r>
-    </w:p>
-    <w:p>
-      <w:pPr>
-        <w:rPr>
-          <w:lang w:val="en-US"/>
-        </w:rPr>
-      </w:pPr>
-      <w:r>
-        <w:rPr>
-          <w:lang w:val="en-US"/>
-        </w:rPr>
-        <w:t xml:space="preserve">Navigate to </w:t>
-      </w:r>
-      <w:proofErr w:type="spellStart"/>
-      <w:r>
-        <w:rPr>
-          <w:lang w:val="en-US"/>
-        </w:rPr>
-        <w:t>Github</w:t>
-      </w:r>
-      <w:proofErr w:type="spellEnd"/>
-      <w:r>
-        <w:rPr>
-          <w:lang w:val="en-US"/>
-        </w:rPr>
-        <w:t xml:space="preserve"> pull request section and create a new pull request, from the feature/</w:t>
-      </w:r>
-      <w:proofErr w:type="spellStart"/>
-      <w:r>
-        <w:rPr>
-          <w:lang w:val="en-US"/>
-        </w:rPr>
-        <w:t>alice</w:t>
-      </w:r>
-      <w:proofErr w:type="spellEnd"/>
-      <w:r>
-        <w:rPr>
-          <w:lang w:val="en-US"/>
-        </w:rPr>
-        <w:t xml:space="preserve"> branch to the develop branch.</w:t>
-      </w:r>
-    </w:p>
-    <w:p>
-      <w:pPr>
-        <w:rPr>
-          <w:lang w:val="en-US"/>
-        </w:rPr>
-      </w:pPr>
-      <w:r>
-        <w:rPr>
-          <w:lang w:val="en-US"/>
+        <w:t>You will use the ‘pull request’ mechanism provided by Github to manage the integration of the source code changes in the develop branch.</w:t>
+      </w:r>
+    </w:p>
+    <w:p>
+      <w:pPr>
+        <w:rPr>
+          <w:lang w:val="en-US"/>
+        </w:rPr>
+      </w:pPr>
+      <w:r>
+        <w:rPr>
+          <w:lang w:val="en-US"/>
+        </w:rPr>
+        <w:t>Navigate to Github pull request section and create a new pull request, from the feature/alice branch to the develop branch.</w:t>
+      </w:r>
+    </w:p>
+    <w:p>
+      <w:pPr>
+        <w:rPr>
+          <w:lang w:val="en-US"/>
+        </w:rPr>
+      </w:pPr>
+      <w:r>
+        <w:rPr>
+          <w:noProof/>
+          <w:lang w:eastAsia="fr-FR"/>
         </w:rPr>
         <w:drawing>
           <wp:inline distT="0" distB="0" distL="0" distR="0" wp14:anchorId="55209F1F" wp14:editId="66625F5C">
@@ -3948,7 +3292,8 @@
       </w:pPr>
       <w:r>
         <w:rPr>
-          <w:lang w:val="en-US"/>
+          <w:noProof/>
+          <w:lang w:eastAsia="fr-FR"/>
         </w:rPr>
         <w:drawing>
           <wp:inline distT="0" distB="0" distL="0" distR="0" wp14:anchorId="3739B98D" wp14:editId="51B538DA">
@@ -3997,32 +3342,19 @@
         <w:rPr>
           <w:lang w:val="en-US"/>
         </w:rPr>
-        <w:t xml:space="preserve">Once the pull request has been completed and the source code modifications have been merged, you can delete the feature branch on </w:t>
-      </w:r>
-      <w:proofErr w:type="spellStart"/>
-      <w:r>
-        <w:rPr>
-          <w:lang w:val="en-US"/>
-        </w:rPr>
-        <w:t>Github</w:t>
-      </w:r>
-      <w:proofErr w:type="spellEnd"/>
-      <w:r>
-        <w:rPr>
-          <w:lang w:val="en-US"/>
-        </w:rPr>
-        <w:t>.</w:t>
-      </w:r>
-    </w:p>
-    <w:p>
-      <w:pPr>
-        <w:rPr>
-          <w:lang w:val="en-US"/>
-        </w:rPr>
-      </w:pPr>
-      <w:r>
-        <w:rPr>
-          <w:lang w:val="en-US"/>
+        <w:t>Once the pull request has been completed and the source code modifications have been merged, you can delete the feature branch on Github.</w:t>
+      </w:r>
+    </w:p>
+    <w:p>
+      <w:pPr>
+        <w:rPr>
+          <w:lang w:val="en-US"/>
+        </w:rPr>
+      </w:pPr>
+      <w:r>
+        <w:rPr>
+          <w:noProof/>
+          <w:lang w:eastAsia="fr-FR"/>
         </w:rPr>
         <w:drawing>
           <wp:inline distT="0" distB="0" distL="0" distR="0" wp14:anchorId="7F2AD3FC" wp14:editId="3FDA643A">
@@ -4087,13 +3419,8 @@
         <w:pStyle w:val="Code"/>
       </w:pPr>
       <w:r>
-        <w:t>git branch -</w:t>
-      </w:r>
-      <w:proofErr w:type="spellStart"/>
-      <w:r>
-        <w:t>alvv</w:t>
-      </w:r>
-      <w:proofErr w:type="spellEnd"/>
+        <w:t>git branch -alvv</w:t>
+      </w:r>
     </w:p>
     <w:p>
       <w:pPr>
@@ -4127,53 +3454,29 @@
         <w:pStyle w:val="Code"/>
       </w:pPr>
       <w:r>
-        <w:t>git branch -</w:t>
-      </w:r>
-      <w:proofErr w:type="spellStart"/>
-      <w:r>
-        <w:t>alvv</w:t>
-      </w:r>
-      <w:proofErr w:type="spellEnd"/>
-    </w:p>
-    <w:p>
-      <w:pPr>
-        <w:rPr>
-          <w:lang w:val="en-US"/>
-        </w:rPr>
-      </w:pPr>
-      <w:r>
-        <w:rPr>
-          <w:lang w:val="en-US"/>
-        </w:rPr>
-        <w:t xml:space="preserve">You can now go back to </w:t>
-      </w:r>
-      <w:proofErr w:type="gramStart"/>
-      <w:r>
-        <w:rPr>
-          <w:lang w:val="en-US"/>
-        </w:rPr>
-        <w:t>your</w:t>
-      </w:r>
-      <w:proofErr w:type="gramEnd"/>
-      <w:r>
-        <w:rPr>
-          <w:lang w:val="en-US"/>
-        </w:rPr>
-        <w:t xml:space="preserve"> develop branch and update it from the remote.</w:t>
-      </w:r>
-    </w:p>
-    <w:p>
-      <w:pPr>
-        <w:pStyle w:val="Code"/>
-      </w:pPr>
-      <w:r>
-        <w:t xml:space="preserve">git checkout </w:t>
-      </w:r>
-      <w:proofErr w:type="gramStart"/>
-      <w:r>
-        <w:t>develop</w:t>
-      </w:r>
-      <w:proofErr w:type="gramEnd"/>
+        <w:t>git branch -alvv</w:t>
+      </w:r>
+    </w:p>
+    <w:p>
+      <w:pPr>
+        <w:rPr>
+          <w:lang w:val="en-US"/>
+        </w:rPr>
+      </w:pPr>
+      <w:r>
+        <w:rPr>
+          <w:lang w:val="en-US"/>
+        </w:rPr>
+        <w:t>You can now go back to your develop branch and update it from the remote.</w:t>
+      </w:r>
+    </w:p>
+    <w:p>
+      <w:pPr>
+        <w:pStyle w:val="Code"/>
+      </w:pPr>
+      <w:r>
+        <w:t>git checkout develop</w:t>
+      </w:r>
     </w:p>
     <w:p>
       <w:pPr>
@@ -4201,13 +3504,8 @@
         <w:pStyle w:val="Code"/>
       </w:pPr>
       <w:r>
-        <w:t>git branch -d feature/</w:t>
-      </w:r>
-      <w:proofErr w:type="spellStart"/>
-      <w:r>
-        <w:t>alice</w:t>
-      </w:r>
-      <w:proofErr w:type="spellEnd"/>
+        <w:t>git branch -d feature/alice</w:t>
+      </w:r>
     </w:p>
     <w:p>
       <w:pPr>
@@ -4227,20 +3525,12 @@
         <w:pStyle w:val="Code"/>
       </w:pPr>
       <w:r>
-        <w:t>git log --all --</w:t>
-      </w:r>
-      <w:proofErr w:type="spellStart"/>
-      <w:r>
-        <w:t>oneline</w:t>
-      </w:r>
-      <w:proofErr w:type="spellEnd"/>
-      <w:r>
-        <w:t xml:space="preserve"> --graph</w:t>
-      </w:r>
-    </w:p>
-    <w:p>
-      <w:pPr>
-        <w:pStyle w:val="Heading2"/>
+        <w:t>git log --all --oneline --graph</w:t>
+      </w:r>
+    </w:p>
+    <w:p>
+      <w:pPr>
+        <w:pStyle w:val="Titre2"/>
         <w:rPr>
           <w:lang w:val="en-US"/>
         </w:rPr>
@@ -4276,15 +3566,7 @@
         <w:pStyle w:val="Code"/>
       </w:pPr>
       <w:r>
-        <w:t>cd</w:t>
-      </w:r>
-      <w:proofErr w:type="gramStart"/>
-      <w:r>
-        <w:t xml:space="preserve"> ..</w:t>
-      </w:r>
-      <w:proofErr w:type="gramEnd"/>
-      <w:r>
-        <w:t>\bob-dojo\</w:t>
+        <w:t>cd ..\bob-dojo\</w:t>
       </w:r>
     </w:p>
     <w:p>
@@ -4298,32 +3580,19 @@
           <w:lang w:val="en-US"/>
         </w:rPr>
         <w:lastRenderedPageBreak/>
-        <w:t xml:space="preserve">From the </w:t>
-      </w:r>
-      <w:proofErr w:type="spellStart"/>
-      <w:r>
-        <w:rPr>
-          <w:lang w:val="en-US"/>
-        </w:rPr>
-        <w:t>Github</w:t>
-      </w:r>
-      <w:proofErr w:type="spellEnd"/>
-      <w:r>
-        <w:rPr>
-          <w:lang w:val="en-US"/>
-        </w:rPr>
-        <w:t xml:space="preserve"> web interface, create a new pull request to integrate work from feature/bob branch into develop branch.</w:t>
-      </w:r>
-    </w:p>
-    <w:p>
-      <w:pPr>
-        <w:rPr>
-          <w:lang w:val="en-US"/>
-        </w:rPr>
-      </w:pPr>
-      <w:r>
-        <w:rPr>
-          <w:lang w:val="en-US"/>
+        <w:t>From the Github web interface, create a new pull request to integrate work from feature/bob branch into develop branch.</w:t>
+      </w:r>
+    </w:p>
+    <w:p>
+      <w:pPr>
+        <w:rPr>
+          <w:lang w:val="en-US"/>
+        </w:rPr>
+      </w:pPr>
+      <w:r>
+        <w:rPr>
+          <w:noProof/>
+          <w:lang w:eastAsia="fr-FR"/>
         </w:rPr>
         <w:drawing>
           <wp:inline distT="0" distB="0" distL="0" distR="0" wp14:anchorId="167580A0" wp14:editId="5E809A6D">
@@ -4402,7 +3671,8 @@
       </w:pPr>
       <w:r>
         <w:rPr>
-          <w:lang w:val="en-US"/>
+          <w:noProof/>
+          <w:lang w:eastAsia="fr-FR"/>
         </w:rPr>
         <w:drawing>
           <wp:inline distT="0" distB="0" distL="0" distR="0" wp14:anchorId="3F9FCB6F" wp14:editId="1F186A1E">
@@ -4451,32 +3721,19 @@
         <w:rPr>
           <w:lang w:val="en-US"/>
         </w:rPr>
-        <w:t xml:space="preserve">Now that the pull request has been completed, you can delete the feature/bob branch from the remote repository using </w:t>
-      </w:r>
-      <w:proofErr w:type="spellStart"/>
-      <w:r>
-        <w:rPr>
-          <w:lang w:val="en-US"/>
-        </w:rPr>
-        <w:t>Github</w:t>
-      </w:r>
-      <w:proofErr w:type="spellEnd"/>
-      <w:r>
-        <w:rPr>
-          <w:lang w:val="en-US"/>
-        </w:rPr>
-        <w:t xml:space="preserve"> web interface.</w:t>
-      </w:r>
-    </w:p>
-    <w:p>
-      <w:pPr>
-        <w:rPr>
-          <w:lang w:val="en-US"/>
-        </w:rPr>
-      </w:pPr>
-      <w:r>
-        <w:rPr>
-          <w:lang w:val="en-US"/>
+        <w:t>Now that the pull request has been completed, you can delete the feature/bob branch from the remote repository using Github web interface.</w:t>
+      </w:r>
+    </w:p>
+    <w:p>
+      <w:pPr>
+        <w:rPr>
+          <w:lang w:val="en-US"/>
+        </w:rPr>
+      </w:pPr>
+      <w:r>
+        <w:rPr>
+          <w:noProof/>
+          <w:lang w:eastAsia="fr-FR"/>
         </w:rPr>
         <w:drawing>
           <wp:inline distT="0" distB="0" distL="0" distR="0" wp14:anchorId="6F21CD3E" wp14:editId="334C3291">
@@ -4532,13 +3789,8 @@
         <w:pStyle w:val="Code"/>
       </w:pPr>
       <w:r>
-        <w:t xml:space="preserve">git checkout </w:t>
-      </w:r>
-      <w:proofErr w:type="gramStart"/>
-      <w:r>
-        <w:t>develop</w:t>
-      </w:r>
-      <w:proofErr w:type="gramEnd"/>
+        <w:t>git checkout develop</w:t>
+      </w:r>
     </w:p>
     <w:p>
       <w:pPr>
@@ -4553,15 +3805,7 @@
         <w:pStyle w:val="Code"/>
       </w:pPr>
       <w:r>
-        <w:t>git log --all --</w:t>
-      </w:r>
-      <w:proofErr w:type="spellStart"/>
-      <w:r>
-        <w:t>oneline</w:t>
-      </w:r>
-      <w:proofErr w:type="spellEnd"/>
-      <w:r>
-        <w:t xml:space="preserve"> --graph</w:t>
+        <w:t>git log --all --oneline --graph</w:t>
       </w:r>
     </w:p>
     <w:p>
@@ -4586,21 +3830,7 @@
         <w:rPr>
           <w:lang w:val="en-US"/>
         </w:rPr>
-        <w:t xml:space="preserve">squash </w:t>
-      </w:r>
-      <w:proofErr w:type="gramStart"/>
-      <w:r>
-        <w:rPr>
-          <w:lang w:val="en-US"/>
-        </w:rPr>
-        <w:t>commit</w:t>
-      </w:r>
-      <w:proofErr w:type="gramEnd"/>
-      <w:r>
-        <w:rPr>
-          <w:lang w:val="en-US"/>
-        </w:rPr>
-        <w:t xml:space="preserve"> from the remote has been properly retrieved locally, you can delete the local feature branch.</w:t>
+        <w:t>squash commit from the remote has been properly retrieved locally, you can delete the local feature branch.</w:t>
       </w:r>
     </w:p>
     <w:p>
@@ -4621,19 +3851,13 @@
         <w:rPr>
           <w:lang w:val="en-US"/>
         </w:rPr>
-        <w:t>Notice that</w:t>
-      </w:r>
-      <w:r>
-        <w:rPr>
-          <w:lang w:val="en-US"/>
-        </w:rPr>
-        <w:t xml:space="preserve"> git will not allow you to remove the branch, as the commit on the develop branch is not the same than the one on the feature branch. Git will warn you that you may lose work</w:t>
-      </w:r>
-      <w:r>
-        <w:rPr>
-          <w:lang w:val="en-US"/>
-        </w:rPr>
-        <w:t xml:space="preserve"> when deleting the branch.</w:t>
+        <w:t>Notice th</w:t>
+      </w:r>
+      <w:r>
+        <w:rPr>
+          <w:lang w:val="en-US"/>
+        </w:rPr>
+        <w:t>e warning from git that code from the local branch may not have been merged into the develop branch. This is due to our squash merge that created a different commit from the one on the feature/bob branch.</w:t>
       </w:r>
     </w:p>
     <w:p>
@@ -4647,27 +3871,6 @@
           <w:lang w:val="en-US"/>
         </w:rPr>
         <w:lastRenderedPageBreak/>
-        <w:t>As we know that the work has been properly integrated with the pull request, you can force the deletion with the following option.</w:t>
-      </w:r>
-    </w:p>
-    <w:p>
-      <w:pPr>
-        <w:pStyle w:val="Code"/>
-      </w:pPr>
-      <w:r>
-        <w:t>git branch -D feature/bob</w:t>
-      </w:r>
-    </w:p>
-    <w:p>
-      <w:pPr>
-        <w:rPr>
-          <w:lang w:val="en-US"/>
-        </w:rPr>
-      </w:pPr>
-      <w:r>
-        <w:rPr>
-          <w:lang w:val="en-US"/>
-        </w:rPr>
         <w:t>You can now check the commit log and observe that all source code changes are properly integrated in the develop branch.</w:t>
       </w:r>
     </w:p>
@@ -4676,20 +3879,12 @@
         <w:pStyle w:val="Code"/>
       </w:pPr>
       <w:r>
-        <w:t>git log --all --</w:t>
-      </w:r>
-      <w:proofErr w:type="spellStart"/>
-      <w:r>
-        <w:t>oneline</w:t>
-      </w:r>
-      <w:proofErr w:type="spellEnd"/>
-      <w:r>
-        <w:t xml:space="preserve"> --graph</w:t>
-      </w:r>
-    </w:p>
-    <w:p>
-      <w:pPr>
-        <w:pStyle w:val="Heading1"/>
+        <w:t>git log --all --oneline --graph</w:t>
+      </w:r>
+    </w:p>
+    <w:p>
+      <w:pPr>
+        <w:pStyle w:val="Titre1"/>
         <w:rPr>
           <w:lang w:val="en-US"/>
         </w:rPr>
@@ -4716,7 +3911,7 @@
     </w:p>
     <w:p>
       <w:pPr>
-        <w:pStyle w:val="ListParagraph"/>
+        <w:pStyle w:val="Paragraphedeliste"/>
         <w:numPr>
           <w:ilvl w:val="0"/>
           <w:numId w:val="5"/>
@@ -4734,7 +3929,7 @@
     </w:p>
     <w:p>
       <w:pPr>
-        <w:pStyle w:val="ListParagraph"/>
+        <w:pStyle w:val="Paragraphedeliste"/>
         <w:numPr>
           <w:ilvl w:val="0"/>
           <w:numId w:val="5"/>
@@ -4752,7 +3947,7 @@
     </w:p>
     <w:p>
       <w:pPr>
-        <w:pStyle w:val="ListParagraph"/>
+        <w:pStyle w:val="Paragraphedeliste"/>
         <w:numPr>
           <w:ilvl w:val="0"/>
           <w:numId w:val="5"/>
@@ -4770,7 +3965,7 @@
     </w:p>
     <w:p>
       <w:pPr>
-        <w:pStyle w:val="ListParagraph"/>
+        <w:pStyle w:val="Paragraphedeliste"/>
         <w:numPr>
           <w:ilvl w:val="0"/>
           <w:numId w:val="5"/>
@@ -4788,7 +3983,7 @@
     </w:p>
     <w:p>
       <w:pPr>
-        <w:pStyle w:val="ListParagraph"/>
+        <w:pStyle w:val="Paragraphedeliste"/>
         <w:numPr>
           <w:ilvl w:val="0"/>
           <w:numId w:val="5"/>
@@ -4812,7 +4007,7 @@
     </w:p>
     <w:p>
       <w:pPr>
-        <w:pStyle w:val="Heading2"/>
+        <w:pStyle w:val="Titre2"/>
         <w:rPr>
           <w:lang w:val="en-US"/>
         </w:rPr>
@@ -4834,48 +4029,20 @@
         <w:rPr>
           <w:lang w:val="en-US"/>
         </w:rPr>
-        <w:t xml:space="preserve">Time has come to prepare the first release of your application. To prepare the release without interrupting the development activities, you will create a dedicated branch on </w:t>
-      </w:r>
-      <w:proofErr w:type="spellStart"/>
-      <w:r>
-        <w:rPr>
-          <w:lang w:val="en-US"/>
-        </w:rPr>
-        <w:t>Github</w:t>
-      </w:r>
-      <w:proofErr w:type="spellEnd"/>
-      <w:r>
-        <w:rPr>
-          <w:lang w:val="en-US"/>
-        </w:rPr>
-        <w:t xml:space="preserve"> that will be used for release activities.</w:t>
-      </w:r>
-    </w:p>
-    <w:p>
-      <w:pPr>
-        <w:rPr>
-          <w:lang w:val="en-US"/>
-        </w:rPr>
-      </w:pPr>
-      <w:r>
-        <w:rPr>
-          <w:lang w:val="en-US"/>
-        </w:rPr>
-        <w:t xml:space="preserve">On the </w:t>
-      </w:r>
-      <w:proofErr w:type="spellStart"/>
-      <w:r>
-        <w:rPr>
-          <w:lang w:val="en-US"/>
-        </w:rPr>
-        <w:t>Github</w:t>
-      </w:r>
-      <w:proofErr w:type="spellEnd"/>
-      <w:r>
-        <w:rPr>
-          <w:lang w:val="en-US"/>
-        </w:rPr>
-        <w:t xml:space="preserve"> web interface, create a release/1.0 branch from the develop branch.</w:t>
+        <w:t>Time has come to prepare the first release of your application. To prepare the release without interrupting the development activities, you will create a dedicated branch on Github that will be used for release activities.</w:t>
+      </w:r>
+    </w:p>
+    <w:p>
+      <w:pPr>
+        <w:rPr>
+          <w:lang w:val="en-US"/>
+        </w:rPr>
+      </w:pPr>
+      <w:r>
+        <w:rPr>
+          <w:lang w:val="en-US"/>
+        </w:rPr>
+        <w:t>On the Github web interface, create a release/1.0 branch from the develop branch.</w:t>
       </w:r>
     </w:p>
     <w:p>
@@ -4887,7 +4054,8 @@
       </w:pPr>
       <w:r>
         <w:rPr>
-          <w:lang w:val="en-US"/>
+          <w:noProof/>
+          <w:lang w:eastAsia="fr-FR"/>
         </w:rPr>
         <w:drawing>
           <wp:inline distT="0" distB="0" distL="0" distR="0" wp14:anchorId="35DC0C06" wp14:editId="55C60ED5">
@@ -4956,23 +4124,7 @@
         <w:pStyle w:val="Code"/>
       </w:pPr>
       <w:r>
-        <w:t>cd</w:t>
-      </w:r>
-      <w:proofErr w:type="gramStart"/>
-      <w:r>
-        <w:t xml:space="preserve"> ..</w:t>
-      </w:r>
-      <w:proofErr w:type="gramEnd"/>
-      <w:r>
-        <w:t>\</w:t>
-      </w:r>
-      <w:proofErr w:type="spellStart"/>
-      <w:r>
-        <w:t>alice</w:t>
-      </w:r>
-      <w:proofErr w:type="spellEnd"/>
-      <w:r>
-        <w:t>-dojo\</w:t>
+        <w:t>cd ..\alice-dojo\</w:t>
       </w:r>
     </w:p>
     <w:p>
@@ -5008,11 +4160,9 @@
       <w:pPr>
         <w:pStyle w:val="Code"/>
       </w:pPr>
-      <w:proofErr w:type="gramStart"/>
       <w:r>
         <w:t>cd..\bob-dojo\</w:t>
       </w:r>
-      <w:proofErr w:type="gramEnd"/>
     </w:p>
     <w:p>
       <w:pPr>
@@ -5070,37 +4220,37 @@
         <w:rPr>
           <w:lang w:val="en-US"/>
         </w:rPr>
+        <w:t>Check the index.html web page to view the new content, commit locally and push your changes to the remote repository.</w:t>
+      </w:r>
+    </w:p>
+    <w:p>
+      <w:pPr>
+        <w:pStyle w:val="Code"/>
+      </w:pPr>
+      <w:r>
+        <w:t>git commit -a -m "Add last content for 1.0 release"</w:t>
+      </w:r>
+    </w:p>
+    <w:p>
+      <w:pPr>
+        <w:pStyle w:val="Code"/>
+      </w:pPr>
+      <w:r>
+        <w:t>git push origin</w:t>
+      </w:r>
+    </w:p>
+    <w:p>
+      <w:pPr>
+        <w:pStyle w:val="Titre2"/>
+        <w:rPr>
+          <w:lang w:val="en-US"/>
+        </w:rPr>
+      </w:pPr>
+      <w:r>
+        <w:rPr>
+          <w:lang w:val="en-US"/>
+        </w:rPr>
         <w:lastRenderedPageBreak/>
-        <w:t>Check the index.html web page to view the new content, commit locally and push your changes to the remote repository.</w:t>
-      </w:r>
-    </w:p>
-    <w:p>
-      <w:pPr>
-        <w:pStyle w:val="Code"/>
-      </w:pPr>
-      <w:r>
-        <w:t>git commit -a -m "Add last content for 1.0 release"</w:t>
-      </w:r>
-    </w:p>
-    <w:p>
-      <w:pPr>
-        <w:pStyle w:val="Code"/>
-      </w:pPr>
-      <w:r>
-        <w:t>git push origin</w:t>
-      </w:r>
-    </w:p>
-    <w:p>
-      <w:pPr>
-        <w:pStyle w:val="Heading2"/>
-        <w:rPr>
-          <w:lang w:val="en-US"/>
-        </w:rPr>
-      </w:pPr>
-      <w:r>
-        <w:rPr>
-          <w:lang w:val="en-US"/>
-        </w:rPr>
         <w:t>Bugfix on the release branch</w:t>
       </w:r>
     </w:p>
@@ -5122,23 +4272,7 @@
         <w:pStyle w:val="Code"/>
       </w:pPr>
       <w:r>
-        <w:t>cd</w:t>
-      </w:r>
-      <w:proofErr w:type="gramStart"/>
-      <w:r>
-        <w:t xml:space="preserve"> ..</w:t>
-      </w:r>
-      <w:proofErr w:type="gramEnd"/>
-      <w:r>
-        <w:t>\</w:t>
-      </w:r>
-      <w:proofErr w:type="spellStart"/>
-      <w:r>
-        <w:t>alice</w:t>
-      </w:r>
-      <w:proofErr w:type="spellEnd"/>
-      <w:r>
-        <w:t>-dojo\</w:t>
+        <w:t>cd ..\alice-dojo\</w:t>
       </w:r>
     </w:p>
     <w:p>
@@ -5165,13 +4299,7 @@
         <w:rPr>
           <w:b/>
         </w:rPr>
-        <w:t>5.</w:t>
-      </w:r>
-      <w:r>
-        <w:rPr>
-          <w:b/>
-        </w:rPr>
-        <w:t>2</w:t>
+        <w:t>5.2</w:t>
       </w:r>
       <w:r>
         <w:t xml:space="preserve"> folder provided for the dojo.</w:t>
@@ -5224,15 +4352,7 @@
         <w:pStyle w:val="Code"/>
       </w:pPr>
       <w:r>
-        <w:t>git log --all --</w:t>
-      </w:r>
-      <w:proofErr w:type="spellStart"/>
-      <w:r>
-        <w:t>oneline</w:t>
-      </w:r>
-      <w:proofErr w:type="spellEnd"/>
-      <w:r>
-        <w:t xml:space="preserve"> --graph</w:t>
+        <w:t>git log --all --oneline --graph</w:t>
       </w:r>
     </w:p>
     <w:p>
@@ -5308,7 +4428,7 @@
     </w:p>
     <w:p>
       <w:pPr>
-        <w:pStyle w:val="ListParagraph"/>
+        <w:pStyle w:val="Paragraphedeliste"/>
         <w:numPr>
           <w:ilvl w:val="0"/>
           <w:numId w:val="6"/>
@@ -5344,7 +4464,7 @@
     </w:p>
     <w:p>
       <w:pPr>
-        <w:pStyle w:val="ListParagraph"/>
+        <w:pStyle w:val="Paragraphedeliste"/>
         <w:numPr>
           <w:ilvl w:val="0"/>
           <w:numId w:val="6"/>
@@ -5362,7 +4482,7 @@
     </w:p>
     <w:p>
       <w:pPr>
-        <w:pStyle w:val="ListParagraph"/>
+        <w:pStyle w:val="Paragraphedeliste"/>
         <w:numPr>
           <w:ilvl w:val="0"/>
           <w:numId w:val="6"/>
@@ -5404,15 +4524,7 @@
         <w:pStyle w:val="Code"/>
       </w:pPr>
       <w:r>
-        <w:t>git log --all --</w:t>
-      </w:r>
-      <w:proofErr w:type="spellStart"/>
-      <w:r>
-        <w:t>oneline</w:t>
-      </w:r>
-      <w:proofErr w:type="spellEnd"/>
-      <w:r>
-        <w:t xml:space="preserve"> --graph</w:t>
+        <w:t>git log --all --oneline --graph</w:t>
       </w:r>
     </w:p>
     <w:p>
@@ -5438,7 +4550,7 @@
     </w:p>
     <w:p>
       <w:pPr>
-        <w:pStyle w:val="Heading2"/>
+        <w:pStyle w:val="Titre2"/>
         <w:rPr>
           <w:lang w:val="en-US"/>
         </w:rPr>
@@ -5510,48 +4622,42 @@
         <w:rPr>
           <w:lang w:val="en-US"/>
         </w:rPr>
+        <w:t>Now that you are on the hotfix branch, you can apply the bugfix with the correct files.</w:t>
+      </w:r>
+    </w:p>
+    <w:p>
+      <w:pPr>
+        <w:pStyle w:val="Copy"/>
+      </w:pPr>
+      <w:r>
+        <w:t>Copy files from the 6.1 folder provided for the dojo.</w:t>
+      </w:r>
+    </w:p>
+    <w:p>
+      <w:pPr>
+        <w:rPr>
+          <w:lang w:val="en-US"/>
+        </w:rPr>
+      </w:pPr>
+      <w:r>
+        <w:rPr>
+          <w:lang w:val="en-US"/>
+        </w:rPr>
+        <w:t xml:space="preserve">Check the index.html </w:t>
+      </w:r>
+      <w:r>
+        <w:rPr>
+          <w:lang w:val="en-US"/>
+        </w:rPr>
+        <w:t>web page to see the stylesheet change and commit your changes locally.</w:t>
+      </w:r>
+    </w:p>
+    <w:p>
+      <w:pPr>
+        <w:pStyle w:val="Code"/>
+      </w:pPr>
+      <w:r>
         <w:lastRenderedPageBreak/>
-        <w:t>Now that you are on the hotfix branch, you can apply the bugfix with the correct files.</w:t>
-      </w:r>
-    </w:p>
-    <w:p>
-      <w:pPr>
-        <w:pStyle w:val="Copy"/>
-      </w:pPr>
-      <w:r>
-        <w:t xml:space="preserve">Copy files from the </w:t>
-      </w:r>
-      <w:r>
-        <w:t>6.1</w:t>
-      </w:r>
-      <w:r>
-        <w:t xml:space="preserve"> folder provided for the dojo.</w:t>
-      </w:r>
-    </w:p>
-    <w:p>
-      <w:pPr>
-        <w:rPr>
-          <w:lang w:val="en-US"/>
-        </w:rPr>
-      </w:pPr>
-      <w:r>
-        <w:rPr>
-          <w:lang w:val="en-US"/>
-        </w:rPr>
-        <w:t xml:space="preserve">Check the index.html </w:t>
-      </w:r>
-      <w:r>
-        <w:rPr>
-          <w:lang w:val="en-US"/>
-        </w:rPr>
-        <w:t>web page to see the stylesheet change and commit your changes locally.</w:t>
-      </w:r>
-    </w:p>
-    <w:p>
-      <w:pPr>
-        <w:pStyle w:val="Code"/>
-      </w:pPr>
-      <w:r>
         <w:t>git commit -a -m "Update colors to use new theme"</w:t>
       </w:r>
     </w:p>
@@ -5614,15 +4720,7 @@
         <w:pStyle w:val="Code"/>
       </w:pPr>
       <w:r>
-        <w:t>git log --all --</w:t>
-      </w:r>
-      <w:proofErr w:type="spellStart"/>
-      <w:r>
-        <w:t>oneline</w:t>
-      </w:r>
-      <w:proofErr w:type="spellEnd"/>
-      <w:r>
-        <w:t xml:space="preserve"> --graph </w:t>
+        <w:t xml:space="preserve">git log --all --oneline --graph </w:t>
       </w:r>
     </w:p>
     <w:p>
@@ -5737,35 +4835,16 @@
         <w:rPr>
           <w:lang w:val="en-US"/>
         </w:rPr>
-        <w:t>the hotfix commit into your release branch (replace the @</w:t>
-      </w:r>
-      <w:proofErr w:type="spellStart"/>
-      <w:r>
-        <w:rPr>
-          <w:lang w:val="en-US"/>
-        </w:rPr>
-        <w:t>commitId</w:t>
-      </w:r>
-      <w:proofErr w:type="spellEnd"/>
-      <w:r>
-        <w:rPr>
-          <w:lang w:val="en-US"/>
-        </w:rPr>
-        <w:t xml:space="preserve"> parameter with the commit hash from the previous step).</w:t>
-      </w:r>
-    </w:p>
-    <w:p>
-      <w:pPr>
-        <w:pStyle w:val="Code"/>
-      </w:pPr>
-      <w:r>
-        <w:t>git cherry-pick @</w:t>
-      </w:r>
-      <w:proofErr w:type="spellStart"/>
-      <w:r>
-        <w:t>commitId</w:t>
-      </w:r>
-      <w:proofErr w:type="spellEnd"/>
+        <w:t>the hotfix commit into your release branch (replace the @commitId parameter with the commit hash from the previous step).</w:t>
+      </w:r>
+    </w:p>
+    <w:p>
+      <w:pPr>
+        <w:pStyle w:val="Code"/>
+      </w:pPr>
+      <w:r>
+        <w:t>git cherry-pick @commitId</w:t>
+      </w:r>
     </w:p>
     <w:p>
       <w:pPr>
@@ -5785,37 +4864,35 @@
         <w:pStyle w:val="Code"/>
       </w:pPr>
       <w:r>
-        <w:t>git log --all --</w:t>
-      </w:r>
-      <w:proofErr w:type="spellStart"/>
-      <w:r>
-        <w:t>oneline</w:t>
-      </w:r>
-      <w:proofErr w:type="spellEnd"/>
-      <w:r>
-        <w:t xml:space="preserve"> --graph </w:t>
-      </w:r>
-    </w:p>
-    <w:p>
-      <w:pPr>
-        <w:rPr>
-          <w:lang w:val="en-US"/>
-        </w:rPr>
-      </w:pPr>
-      <w:r>
-        <w:rPr>
-          <w:lang w:val="en-US"/>
-        </w:rPr>
-        <w:t xml:space="preserve">Your release is now ready to go in </w:t>
-      </w:r>
-      <w:proofErr w:type="gramStart"/>
-      <w:r>
-        <w:rPr>
-          <w:lang w:val="en-US"/>
-        </w:rPr>
-        <w:t>production !</w:t>
-      </w:r>
-      <w:proofErr w:type="gramEnd"/>
+        <w:t xml:space="preserve">git log --all --oneline --graph </w:t>
+      </w:r>
+    </w:p>
+    <w:p>
+      <w:pPr>
+        <w:rPr>
+          <w:lang w:val="en-US"/>
+        </w:rPr>
+      </w:pPr>
+      <w:r>
+        <w:rPr>
+          <w:lang w:val="en-US"/>
+        </w:rPr>
+        <w:t>Your release i</w:t>
+      </w:r>
+      <w:r>
+        <w:rPr>
+          <w:lang w:val="en-US"/>
+        </w:rPr>
+        <w:t>s now ready to go in production</w:t>
+      </w:r>
+      <w:bookmarkStart w:id="0" w:name="_GoBack"/>
+      <w:bookmarkEnd w:id="0"/>
+      <w:r>
+        <w:rPr>
+          <w:lang w:val="en-US"/>
+        </w:rPr>
+        <w:t>!</w:t>
+      </w:r>
     </w:p>
     <w:sectPr>
       <w:pgSz w:w="11906" w:h="16838"/>
@@ -5828,7 +4905,7 @@
 </file>
 
 <file path=word/endnotes.xml><?xml version="1.0" encoding="utf-8"?>
-<w:endnotes xmlns:wpc="http://schemas.microsoft.com/office/word/2010/wordprocessingCanvas" xmlns:cx="http://schemas.microsoft.com/office/drawing/2014/chartex" xmlns:cx1="http://schemas.microsoft.com/office/drawing/2015/9/8/chartex" xmlns:cx2="http://schemas.microsoft.com/office/drawing/2015/10/21/chartex" xmlns:cx3="http://schemas.microsoft.com/office/drawing/2016/5/9/chartex" xmlns:cx4="http://schemas.microsoft.com/office/drawing/2016/5/10/chartex" xmlns:cx5="http://schemas.microsoft.com/office/drawing/2016/5/11/chartex" xmlns:cx6="http://schemas.microsoft.com/office/drawing/2016/5/12/chartex" xmlns:cx7="http://schemas.microsoft.com/office/drawing/2016/5/13/chartex" xmlns:cx8="http://schemas.microsoft.com/office/drawing/2016/5/14/chartex" xmlns:mc="http://schemas.openxmlformats.org/markup-compatibility/2006" xmlns:aink="http://schemas.microsoft.com/office/drawing/2016/ink" xmlns:am3d="http://schemas.microsoft.com/office/drawing/2017/model3d" xmlns:o="urn:schemas-microsoft-com:office:office" xmlns:r="http://schemas.openxmlformats.org/officeDocument/2006/relationships" xmlns:m="http://schemas.openxmlformats.org/officeDocument/2006/math" xmlns:v="urn:schemas-microsoft-com:vml" xmlns:wp14="http://schemas.microsoft.com/office/word/2010/wordprocessingDrawing" xmlns:wp="http://schemas.openxmlformats.org/drawingml/2006/wordprocessingDrawing" xmlns:w10="urn:schemas-microsoft-com:office:word" xmlns:w="http://schemas.openxmlformats.org/wordprocessingml/2006/main" xmlns:w14="http://schemas.microsoft.com/office/word/2010/wordml" xmlns:w15="http://schemas.microsoft.com/office/word/2012/wordml" xmlns:w16cid="http://schemas.microsoft.com/office/word/2016/wordml/cid" xmlns:w16se="http://schemas.microsoft.com/office/word/2015/wordml/symex" xmlns:wpg="http://schemas.microsoft.com/office/word/2010/wordprocessingGroup" xmlns:wpi="http://schemas.microsoft.com/office/word/2010/wordprocessingInk" xmlns:wne="http://schemas.microsoft.com/office/word/2006/wordml" xmlns:wps="http://schemas.microsoft.com/office/word/2010/wordprocessingShape" mc:Ignorable="w14 w15 w16se w16cid wp14">
+<w:endnotes xmlns:wpc="http://schemas.microsoft.com/office/word/2010/wordprocessingCanvas" xmlns:mc="http://schemas.openxmlformats.org/markup-compatibility/2006" xmlns:o="urn:schemas-microsoft-com:office:office" xmlns:r="http://schemas.openxmlformats.org/officeDocument/2006/relationships" xmlns:m="http://schemas.openxmlformats.org/officeDocument/2006/math" xmlns:v="urn:schemas-microsoft-com:vml" xmlns:wp14="http://schemas.microsoft.com/office/word/2010/wordprocessingDrawing" xmlns:wp="http://schemas.openxmlformats.org/drawingml/2006/wordprocessingDrawing" xmlns:w10="urn:schemas-microsoft-com:office:word" xmlns:w="http://schemas.openxmlformats.org/wordprocessingml/2006/main" xmlns:w14="http://schemas.microsoft.com/office/word/2010/wordml" xmlns:w15="http://schemas.microsoft.com/office/word/2012/wordml" xmlns:wpg="http://schemas.microsoft.com/office/word/2010/wordprocessingGroup" xmlns:wpi="http://schemas.microsoft.com/office/word/2010/wordprocessingInk" xmlns:wne="http://schemas.microsoft.com/office/word/2006/wordml" xmlns:wps="http://schemas.microsoft.com/office/word/2010/wordprocessingShape" mc:Ignorable="w14 w15 wp14">
   <w:endnote w:type="separator" w:id="-1">
     <w:p>
       <w:pPr>
@@ -5853,7 +4930,7 @@
 </file>
 
 <file path=word/footnotes.xml><?xml version="1.0" encoding="utf-8"?>
-<w:footnotes xmlns:wpc="http://schemas.microsoft.com/office/word/2010/wordprocessingCanvas" xmlns:cx="http://schemas.microsoft.com/office/drawing/2014/chartex" xmlns:cx1="http://schemas.microsoft.com/office/drawing/2015/9/8/chartex" xmlns:cx2="http://schemas.microsoft.com/office/drawing/2015/10/21/chartex" xmlns:cx3="http://schemas.microsoft.com/office/drawing/2016/5/9/chartex" xmlns:cx4="http://schemas.microsoft.com/office/drawing/2016/5/10/chartex" xmlns:cx5="http://schemas.microsoft.com/office/drawing/2016/5/11/chartex" xmlns:cx6="http://schemas.microsoft.com/office/drawing/2016/5/12/chartex" xmlns:cx7="http://schemas.microsoft.com/office/drawing/2016/5/13/chartex" xmlns:cx8="http://schemas.microsoft.com/office/drawing/2016/5/14/chartex" xmlns:mc="http://schemas.openxmlformats.org/markup-compatibility/2006" xmlns:aink="http://schemas.microsoft.com/office/drawing/2016/ink" xmlns:am3d="http://schemas.microsoft.com/office/drawing/2017/model3d" xmlns:o="urn:schemas-microsoft-com:office:office" xmlns:r="http://schemas.openxmlformats.org/officeDocument/2006/relationships" xmlns:m="http://schemas.openxmlformats.org/officeDocument/2006/math" xmlns:v="urn:schemas-microsoft-com:vml" xmlns:wp14="http://schemas.microsoft.com/office/word/2010/wordprocessingDrawing" xmlns:wp="http://schemas.openxmlformats.org/drawingml/2006/wordprocessingDrawing" xmlns:w10="urn:schemas-microsoft-com:office:word" xmlns:w="http://schemas.openxmlformats.org/wordprocessingml/2006/main" xmlns:w14="http://schemas.microsoft.com/office/word/2010/wordml" xmlns:w15="http://schemas.microsoft.com/office/word/2012/wordml" xmlns:w16cid="http://schemas.microsoft.com/office/word/2016/wordml/cid" xmlns:w16se="http://schemas.microsoft.com/office/word/2015/wordml/symex" xmlns:wpg="http://schemas.microsoft.com/office/word/2010/wordprocessingGroup" xmlns:wpi="http://schemas.microsoft.com/office/word/2010/wordprocessingInk" xmlns:wne="http://schemas.microsoft.com/office/word/2006/wordml" xmlns:wps="http://schemas.microsoft.com/office/word/2010/wordprocessingShape" mc:Ignorable="w14 w15 w16se w16cid wp14">
+<w:footnotes xmlns:wpc="http://schemas.microsoft.com/office/word/2010/wordprocessingCanvas" xmlns:mc="http://schemas.openxmlformats.org/markup-compatibility/2006" xmlns:o="urn:schemas-microsoft-com:office:office" xmlns:r="http://schemas.openxmlformats.org/officeDocument/2006/relationships" xmlns:m="http://schemas.openxmlformats.org/officeDocument/2006/math" xmlns:v="urn:schemas-microsoft-com:vml" xmlns:wp14="http://schemas.microsoft.com/office/word/2010/wordprocessingDrawing" xmlns:wp="http://schemas.openxmlformats.org/drawingml/2006/wordprocessingDrawing" xmlns:w10="urn:schemas-microsoft-com:office:word" xmlns:w="http://schemas.openxmlformats.org/wordprocessingml/2006/main" xmlns:w14="http://schemas.microsoft.com/office/word/2010/wordml" xmlns:w15="http://schemas.microsoft.com/office/word/2012/wordml" xmlns:wpg="http://schemas.microsoft.com/office/word/2010/wordprocessingGroup" xmlns:wpi="http://schemas.microsoft.com/office/word/2010/wordprocessingInk" xmlns:wne="http://schemas.microsoft.com/office/word/2006/wordml" xmlns:wps="http://schemas.microsoft.com/office/word/2010/wordprocessingShape" mc:Ignorable="w14 w15 wp14">
   <w:footnote w:type="separator" w:id="-1">
     <w:p>
       <w:pPr>
@@ -5878,7 +4955,7 @@
 </file>
 
 <file path=word/numbering.xml><?xml version="1.0" encoding="utf-8"?>
-<w:numbering xmlns:wpc="http://schemas.microsoft.com/office/word/2010/wordprocessingCanvas" xmlns:cx="http://schemas.microsoft.com/office/drawing/2014/chartex" xmlns:cx1="http://schemas.microsoft.com/office/drawing/2015/9/8/chartex" xmlns:cx2="http://schemas.microsoft.com/office/drawing/2015/10/21/chartex" xmlns:cx3="http://schemas.microsoft.com/office/drawing/2016/5/9/chartex" xmlns:cx4="http://schemas.microsoft.com/office/drawing/2016/5/10/chartex" xmlns:cx5="http://schemas.microsoft.com/office/drawing/2016/5/11/chartex" xmlns:cx6="http://schemas.microsoft.com/office/drawing/2016/5/12/chartex" xmlns:cx7="http://schemas.microsoft.com/office/drawing/2016/5/13/chartex" xmlns:cx8="http://schemas.microsoft.com/office/drawing/2016/5/14/chartex" xmlns:mc="http://schemas.openxmlformats.org/markup-compatibility/2006" xmlns:aink="http://schemas.microsoft.com/office/drawing/2016/ink" xmlns:am3d="http://schemas.microsoft.com/office/drawing/2017/model3d" xmlns:o="urn:schemas-microsoft-com:office:office" xmlns:r="http://schemas.openxmlformats.org/officeDocument/2006/relationships" xmlns:m="http://schemas.openxmlformats.org/officeDocument/2006/math" xmlns:v="urn:schemas-microsoft-com:vml" xmlns:wp14="http://schemas.microsoft.com/office/word/2010/wordprocessingDrawing" xmlns:wp="http://schemas.openxmlformats.org/drawingml/2006/wordprocessingDrawing" xmlns:w10="urn:schemas-microsoft-com:office:word" xmlns:w="http://schemas.openxmlformats.org/wordprocessingml/2006/main" xmlns:w14="http://schemas.microsoft.com/office/word/2010/wordml" xmlns:w15="http://schemas.microsoft.com/office/word/2012/wordml" xmlns:w16cid="http://schemas.microsoft.com/office/word/2016/wordml/cid" xmlns:w16se="http://schemas.microsoft.com/office/word/2015/wordml/symex" xmlns:wpg="http://schemas.microsoft.com/office/word/2010/wordprocessingGroup" xmlns:wpi="http://schemas.microsoft.com/office/word/2010/wordprocessingInk" xmlns:wne="http://schemas.microsoft.com/office/word/2006/wordml" xmlns:wps="http://schemas.microsoft.com/office/word/2010/wordprocessingShape" mc:Ignorable="w14 w15 w16se w16cid wp14">
+<w:numbering xmlns:wpc="http://schemas.microsoft.com/office/word/2010/wordprocessingCanvas" xmlns:mc="http://schemas.openxmlformats.org/markup-compatibility/2006" xmlns:o="urn:schemas-microsoft-com:office:office" xmlns:r="http://schemas.openxmlformats.org/officeDocument/2006/relationships" xmlns:m="http://schemas.openxmlformats.org/officeDocument/2006/math" xmlns:v="urn:schemas-microsoft-com:vml" xmlns:wp14="http://schemas.microsoft.com/office/word/2010/wordprocessingDrawing" xmlns:wp="http://schemas.openxmlformats.org/drawingml/2006/wordprocessingDrawing" xmlns:w10="urn:schemas-microsoft-com:office:word" xmlns:w="http://schemas.openxmlformats.org/wordprocessingml/2006/main" xmlns:w14="http://schemas.microsoft.com/office/word/2010/wordml" xmlns:w15="http://schemas.microsoft.com/office/word/2012/wordml" xmlns:wpg="http://schemas.microsoft.com/office/word/2010/wordprocessingGroup" xmlns:wpi="http://schemas.microsoft.com/office/word/2010/wordprocessingInk" xmlns:wne="http://schemas.microsoft.com/office/word/2006/wordml" xmlns:wps="http://schemas.microsoft.com/office/word/2010/wordprocessingShape" mc:Ignorable="w14 w15 wp14">
   <w:abstractNum w:abstractNumId="0" w15:restartNumberingAfterBreak="0">
     <w:nsid w:val="07BB3488"/>
     <w:multiLevelType w:val="hybridMultilevel"/>
@@ -6579,7 +5656,7 @@
 </file>
 
 <file path=word/styles.xml><?xml version="1.0" encoding="utf-8"?>
-<w:styles xmlns:mc="http://schemas.openxmlformats.org/markup-compatibility/2006" xmlns:r="http://schemas.openxmlformats.org/officeDocument/2006/relationships" xmlns:w="http://schemas.openxmlformats.org/wordprocessingml/2006/main" xmlns:w14="http://schemas.microsoft.com/office/word/2010/wordml" xmlns:w15="http://schemas.microsoft.com/office/word/2012/wordml" xmlns:w16cid="http://schemas.microsoft.com/office/word/2016/wordml/cid" xmlns:w16se="http://schemas.microsoft.com/office/word/2015/wordml/symex" mc:Ignorable="w14 w15 w16se w16cid">
+<w:styles xmlns:mc="http://schemas.openxmlformats.org/markup-compatibility/2006" xmlns:r="http://schemas.openxmlformats.org/officeDocument/2006/relationships" xmlns:w="http://schemas.openxmlformats.org/wordprocessingml/2006/main" xmlns:w14="http://schemas.microsoft.com/office/word/2010/wordml" xmlns:w15="http://schemas.microsoft.com/office/word/2012/wordml" mc:Ignorable="w14 w15">
   <w:docDefaults>
     <w:rPrDefault>
       <w:rPr>
@@ -6595,7 +5672,7 @@
       </w:pPr>
     </w:pPrDefault>
   </w:docDefaults>
-  <w:latentStyles w:defLockedState="0" w:defUIPriority="99" w:defSemiHidden="0" w:defUnhideWhenUsed="0" w:defQFormat="0" w:count="376">
+  <w:latentStyles w:defLockedState="0" w:defUIPriority="99" w:defSemiHidden="0" w:defUnhideWhenUsed="0" w:defQFormat="0" w:count="371">
     <w:lsdException w:name="Normal" w:uiPriority="0" w:qFormat="1"/>
     <w:lsdException w:name="heading 1" w:uiPriority="9" w:qFormat="1"/>
     <w:lsdException w:name="heading 2" w:semiHidden="1" w:uiPriority="9" w:unhideWhenUsed="1" w:qFormat="1"/>
@@ -6701,6 +5778,7 @@
     <w:lsdException w:name="HTML Sample" w:semiHidden="1" w:unhideWhenUsed="1"/>
     <w:lsdException w:name="HTML Typewriter" w:semiHidden="1" w:unhideWhenUsed="1"/>
     <w:lsdException w:name="HTML Variable" w:semiHidden="1" w:unhideWhenUsed="1"/>
+    <w:lsdException w:name="Normal Table" w:semiHidden="1" w:unhideWhenUsed="1"/>
     <w:lsdException w:name="annotation subject" w:semiHidden="1" w:unhideWhenUsed="1"/>
     <w:lsdException w:name="No List" w:semiHidden="1" w:unhideWhenUsed="1"/>
     <w:lsdException w:name="Outline List 1" w:semiHidden="1" w:unhideWhenUsed="1"/>
@@ -6747,8 +5825,10 @@
     <w:lsdException w:name="Table Subtle 2" w:semiHidden="1" w:unhideWhenUsed="1"/>
     <w:lsdException w:name="Table Web 1" w:semiHidden="1" w:unhideWhenUsed="1"/>
     <w:lsdException w:name="Table Web 2" w:semiHidden="1" w:unhideWhenUsed="1"/>
+    <w:lsdException w:name="Table Web 3" w:semiHidden="1" w:unhideWhenUsed="1"/>
     <w:lsdException w:name="Balloon Text" w:semiHidden="1" w:unhideWhenUsed="1"/>
     <w:lsdException w:name="Table Grid" w:uiPriority="39"/>
+    <w:lsdException w:name="Table Theme" w:semiHidden="1" w:unhideWhenUsed="1"/>
     <w:lsdException w:name="Placeholder Text" w:semiHidden="1"/>
     <w:lsdException w:name="No Spacing" w:uiPriority="1" w:qFormat="1"/>
     <w:lsdException w:name="Light Shading" w:uiPriority="60"/>
@@ -6964,11 +6044,6 @@
     <w:lsdException w:name="List Table 5 Dark Accent 6" w:uiPriority="50"/>
     <w:lsdException w:name="List Table 6 Colorful Accent 6" w:uiPriority="51"/>
     <w:lsdException w:name="List Table 7 Colorful Accent 6" w:uiPriority="52"/>
-    <w:lsdException w:name="Mention" w:semiHidden="1" w:unhideWhenUsed="1"/>
-    <w:lsdException w:name="Smart Hyperlink" w:semiHidden="1" w:unhideWhenUsed="1"/>
-    <w:lsdException w:name="Hashtag" w:semiHidden="1" w:unhideWhenUsed="1"/>
-    <w:lsdException w:name="Unresolved Mention" w:semiHidden="1" w:unhideWhenUsed="1"/>
-    <w:lsdException w:name="Smart Link" w:semiHidden="1" w:unhideWhenUsed="1"/>
   </w:latentStyles>
   <w:style w:type="paragraph" w:default="1" w:styleId="Normal">
     <w:name w:val="Normal"/>
@@ -6978,11 +6053,11 @@
       <w:jc w:val="both"/>
     </w:pPr>
   </w:style>
-  <w:style w:type="paragraph" w:styleId="Heading1">
+  <w:style w:type="paragraph" w:styleId="Titre1">
     <w:name w:val="heading 1"/>
     <w:basedOn w:val="Normal"/>
     <w:next w:val="Normal"/>
-    <w:link w:val="Heading1Char"/>
+    <w:link w:val="Titre1Car"/>
     <w:uiPriority w:val="9"/>
     <w:qFormat/>
     <w:rsid w:val="0073429F"/>
@@ -7000,11 +6075,11 @@
       <w:szCs w:val="32"/>
     </w:rPr>
   </w:style>
-  <w:style w:type="paragraph" w:styleId="Heading2">
+  <w:style w:type="paragraph" w:styleId="Titre2">
     <w:name w:val="heading 2"/>
     <w:basedOn w:val="Normal"/>
     <w:next w:val="Normal"/>
-    <w:link w:val="Heading2Char"/>
+    <w:link w:val="Titre2Car"/>
     <w:uiPriority w:val="9"/>
     <w:unhideWhenUsed/>
     <w:qFormat/>
@@ -7022,13 +6097,13 @@
       <w:szCs w:val="26"/>
     </w:rPr>
   </w:style>
-  <w:style w:type="character" w:default="1" w:styleId="DefaultParagraphFont">
+  <w:style w:type="character" w:default="1" w:styleId="Policepardfaut">
     <w:name w:val="Default Paragraph Font"/>
     <w:uiPriority w:val="1"/>
     <w:semiHidden/>
     <w:unhideWhenUsed/>
   </w:style>
-  <w:style w:type="table" w:default="1" w:styleId="TableNormal">
+  <w:style w:type="table" w:default="1" w:styleId="TableauNormal">
     <w:name w:val="Normal Table"/>
     <w:uiPriority w:val="99"/>
     <w:semiHidden/>
@@ -7043,16 +6118,16 @@
       </w:tblCellMar>
     </w:tblPr>
   </w:style>
-  <w:style w:type="numbering" w:default="1" w:styleId="NoList">
+  <w:style w:type="numbering" w:default="1" w:styleId="Aucuneliste">
     <w:name w:val="No List"/>
     <w:uiPriority w:val="99"/>
     <w:semiHidden/>
     <w:unhideWhenUsed/>
   </w:style>
-  <w:style w:type="character" w:customStyle="1" w:styleId="Heading2Char">
-    <w:name w:val="Heading 2 Char"/>
-    <w:basedOn w:val="DefaultParagraphFont"/>
-    <w:link w:val="Heading2"/>
+  <w:style w:type="character" w:customStyle="1" w:styleId="Titre2Car">
+    <w:name w:val="Titre 2 Car"/>
+    <w:basedOn w:val="Policepardfaut"/>
+    <w:link w:val="Titre2"/>
     <w:uiPriority w:val="9"/>
     <w:rsid w:val="0073429F"/>
     <w:rPr>
@@ -7062,10 +6137,10 @@
       <w:szCs w:val="26"/>
     </w:rPr>
   </w:style>
-  <w:style w:type="character" w:customStyle="1" w:styleId="Heading1Char">
-    <w:name w:val="Heading 1 Char"/>
-    <w:basedOn w:val="DefaultParagraphFont"/>
-    <w:link w:val="Heading1"/>
+  <w:style w:type="character" w:customStyle="1" w:styleId="Titre1Car">
+    <w:name w:val="Titre 1 Car"/>
+    <w:basedOn w:val="Policepardfaut"/>
+    <w:link w:val="Titre1"/>
     <w:uiPriority w:val="9"/>
     <w:rsid w:val="0073429F"/>
     <w:rPr>
@@ -7076,11 +6151,11 @@
       <w:szCs w:val="32"/>
     </w:rPr>
   </w:style>
-  <w:style w:type="paragraph" w:styleId="Title">
+  <w:style w:type="paragraph" w:styleId="Titre">
     <w:name w:val="Title"/>
     <w:basedOn w:val="Normal"/>
     <w:next w:val="Normal"/>
-    <w:link w:val="TitleChar"/>
+    <w:link w:val="TitreCar"/>
     <w:uiPriority w:val="10"/>
     <w:qFormat/>
     <w:rsid w:val="00ED6F85"/>
@@ -7100,10 +6175,10 @@
       <w:szCs w:val="56"/>
     </w:rPr>
   </w:style>
-  <w:style w:type="character" w:customStyle="1" w:styleId="TitleChar">
-    <w:name w:val="Title Char"/>
-    <w:basedOn w:val="DefaultParagraphFont"/>
-    <w:link w:val="Title"/>
+  <w:style w:type="character" w:customStyle="1" w:styleId="TitreCar">
+    <w:name w:val="Titre Car"/>
+    <w:basedOn w:val="Policepardfaut"/>
+    <w:link w:val="Titre"/>
     <w:uiPriority w:val="10"/>
     <w:rsid w:val="00ED6F85"/>
     <w:rPr>
@@ -7134,7 +6209,7 @@
       <w:lang w:val="en-US"/>
     </w:rPr>
   </w:style>
-  <w:style w:type="paragraph" w:styleId="ListParagraph">
+  <w:style w:type="paragraph" w:styleId="Paragraphedeliste">
     <w:name w:val="List Paragraph"/>
     <w:basedOn w:val="Normal"/>
     <w:uiPriority w:val="34"/>
@@ -7147,7 +6222,7 @@
   </w:style>
   <w:style w:type="character" w:customStyle="1" w:styleId="CodeChar">
     <w:name w:val="Code Char"/>
-    <w:basedOn w:val="DefaultParagraphFont"/>
+    <w:basedOn w:val="Policepardfaut"/>
     <w:link w:val="Code"/>
     <w:rsid w:val="006A3ADC"/>
     <w:rPr>
@@ -7167,10 +6242,10 @@
       <w:color w:val="70AD47" w:themeColor="accent6"/>
     </w:rPr>
   </w:style>
-  <w:style w:type="paragraph" w:styleId="BalloonText">
+  <w:style w:type="paragraph" w:styleId="Textedebulles">
     <w:name w:val="Balloon Text"/>
     <w:basedOn w:val="Normal"/>
-    <w:link w:val="BalloonTextChar"/>
+    <w:link w:val="TextedebullesCar"/>
     <w:uiPriority w:val="99"/>
     <w:semiHidden/>
     <w:unhideWhenUsed/>
@@ -7195,10 +6270,10 @@
       <w:lang w:val="en-US"/>
     </w:rPr>
   </w:style>
-  <w:style w:type="character" w:customStyle="1" w:styleId="BalloonTextChar">
-    <w:name w:val="Balloon Text Char"/>
-    <w:basedOn w:val="DefaultParagraphFont"/>
-    <w:link w:val="BalloonText"/>
+  <w:style w:type="character" w:customStyle="1" w:styleId="TextedebullesCar">
+    <w:name w:val="Texte de bulles Car"/>
+    <w:basedOn w:val="Policepardfaut"/>
+    <w:link w:val="Textedebulles"/>
     <w:uiPriority w:val="99"/>
     <w:semiHidden/>
     <w:rsid w:val="00540B10"/>

</xml_diff>